<commit_message>
fix: fixed VC logo
</commit_message>
<xml_diff>
--- a/apps/webapp/src/assets/img/gallery/upcomingevents/Sample_Calendar.docx
+++ b/apps/webapp/src/assets/img/gallery/upcomingevents/Sample_Calendar.docx
@@ -2,6 +2,7 @@
 <file path=word/document.xml><?xml version="1.0" encoding="utf-8"?>
 <w:document xmlns:wpc="http://schemas.microsoft.com/office/word/2010/wordprocessingCanvas" xmlns:cx="http://schemas.microsoft.com/office/drawing/2014/chartex" xmlns:cx1="http://schemas.microsoft.com/office/drawing/2015/9/8/chartex" xmlns:cx2="http://schemas.microsoft.com/office/drawing/2015/10/21/chartex" xmlns:cx3="http://schemas.microsoft.com/office/drawing/2016/5/9/chartex" xmlns:cx4="http://schemas.microsoft.com/office/drawing/2016/5/10/chartex" xmlns:cx5="http://schemas.microsoft.com/office/drawing/2016/5/11/chartex" xmlns:cx6="http://schemas.microsoft.com/office/drawing/2016/5/12/chartex" xmlns:cx7="http://schemas.microsoft.com/office/drawing/2016/5/13/chartex" xmlns:cx8="http://schemas.microsoft.com/office/drawing/2016/5/14/chartex" xmlns:mc="http://schemas.openxmlformats.org/markup-compatibility/2006" xmlns:aink="http://schemas.microsoft.com/office/drawing/2016/ink" xmlns:am3d="http://schemas.microsoft.com/office/drawing/2017/model3d" xmlns:o="urn:schemas-microsoft-com:office:office" xmlns:r="http://schemas.openxmlformats.org/officeDocument/2006/relationships" xmlns:m="http://schemas.openxmlformats.org/officeDocument/2006/math" xmlns:v="urn:schemas-microsoft-com:vml" xmlns:wp14="http://schemas.microsoft.com/office/word/2010/wordprocessingDrawing" xmlns:wp="http://schemas.openxmlformats.org/drawingml/2006/wordprocessingDrawing" xmlns:w10="urn:schemas-microsoft-com:office:word" xmlns:w="http://schemas.openxmlformats.org/wordprocessingml/2006/main" xmlns:w14="http://schemas.microsoft.com/office/word/2010/wordml" xmlns:w15="http://schemas.microsoft.com/office/word/2012/wordml" xmlns:w16cid="http://schemas.microsoft.com/office/word/2016/wordml/cid" xmlns:w16se="http://schemas.microsoft.com/office/word/2015/wordml/symex" xmlns:wpg="http://schemas.microsoft.com/office/word/2010/wordprocessingGroup" xmlns:wpi="http://schemas.microsoft.com/office/word/2010/wordprocessingInk" xmlns:wne="http://schemas.microsoft.com/office/word/2006/wordml" xmlns:wps="http://schemas.microsoft.com/office/word/2010/wordprocessingShape" mc:Ignorable="w14 w15 w16se w16cid wp14">
   <w:body>
+    <w:p/>
     <w:tbl>
       <w:tblPr>
         <w:tblStyle w:val="TableGrid"/>
@@ -23,28 +24,31 @@
             <w:shd w:val="clear" w:color="auto" w:fill="FFC000"/>
           </w:tcPr>
           <w:p>
-            <w:r>
-              <w:rPr>
-                <w:rFonts w:ascii="Lucida Calligraphy" w:eastAsia="Times New Roman" w:hAnsi="Lucida Calligraphy" w:cs="Tahoma"/>
-                <w:b/>
+            <w:pPr>
+              <w:jc w:val="center"/>
+            </w:pPr>
+          </w:p>
+          <w:p>
+            <w:pPr>
+              <w:jc w:val="center"/>
+              <w:rPr>
+                <w:rFonts w:ascii="Monotype Corsiva" w:eastAsia="Times New Roman" w:hAnsi="Monotype Corsiva" w:cs="Tahoma"/>
+                <w:b/>
+                <w:i/>
+                <w:color w:val="002060"/>
+                <w:sz w:val="44"/>
+                <w:szCs w:val="44"/>
+              </w:rPr>
+            </w:pPr>
+            <w:r>
+              <w:rPr>
                 <w:noProof/>
-                <w:color w:val="002060"/>
-                <w:sz w:val="48"/>
-                <w:szCs w:val="48"/>
               </w:rPr>
               <w:drawing>
-                <wp:anchor distT="0" distB="0" distL="114300" distR="114300" simplePos="0" relativeHeight="251659264" behindDoc="0" locked="0" layoutInCell="1" allowOverlap="1" wp14:anchorId="1BFC0FAE" wp14:editId="0BE33F52">
-                  <wp:simplePos x="0" y="0"/>
-                  <wp:positionH relativeFrom="column">
-                    <wp:posOffset>1831975</wp:posOffset>
-                  </wp:positionH>
-                  <wp:positionV relativeFrom="paragraph">
-                    <wp:posOffset>136525</wp:posOffset>
-                  </wp:positionV>
-                  <wp:extent cx="1000125" cy="990600"/>
-                  <wp:effectExtent l="0" t="0" r="3175" b="0"/>
-                  <wp:wrapNone/>
-                  <wp:docPr id="19" name="Picture 19"/>
+                <wp:inline distT="0" distB="0" distL="0" distR="0" wp14:anchorId="7E9DFC17" wp14:editId="0DDD0574">
+                  <wp:extent cx="1218629" cy="1204827"/>
+                  <wp:effectExtent l="0" t="0" r="0" b="1905"/>
+                  <wp:docPr id="1" name="Picture 1"/>
                   <wp:cNvGraphicFramePr>
                     <a:graphicFrameLocks xmlns:a="http://schemas.openxmlformats.org/drawingml/2006/main" noChangeAspect="1"/>
                   </wp:cNvGraphicFramePr>
@@ -52,11 +56,11 @@
                     <a:graphicData uri="http://schemas.openxmlformats.org/drawingml/2006/picture">
                       <pic:pic xmlns:pic="http://schemas.openxmlformats.org/drawingml/2006/picture">
                         <pic:nvPicPr>
-                          <pic:cNvPr id="1" name="VedaCircleLogo.png"/>
+                          <pic:cNvPr id="1" name="vc_logo.PNG"/>
                           <pic:cNvPicPr/>
                         </pic:nvPicPr>
                         <pic:blipFill>
-                          <a:blip r:embed="rId4">
+                          <a:blip r:embed="rId4" cstate="print">
                             <a:extLst>
                               <a:ext uri="{28A0092B-C50C-407E-A947-70E740481C1C}">
                                 <a14:useLocalDpi xmlns:a14="http://schemas.microsoft.com/office/drawing/2010/main" val="0"/>
@@ -70,7 +74,7 @@
                         <pic:spPr>
                           <a:xfrm>
                             <a:off x="0" y="0"/>
-                            <a:ext cx="1000125" cy="990600"/>
+                            <a:ext cx="1238556" cy="1224529"/>
                           </a:xfrm>
                           <a:prstGeom prst="rect">
                             <a:avLst/>
@@ -79,18 +83,86 @@
                       </pic:pic>
                     </a:graphicData>
                   </a:graphic>
-                  <wp14:sizeRelH relativeFrom="margin">
-                    <wp14:pctWidth>0</wp14:pctWidth>
-                  </wp14:sizeRelH>
-                  <wp14:sizeRelV relativeFrom="margin">
-                    <wp14:pctHeight>0</wp14:pctHeight>
-                  </wp14:sizeRelV>
-                </wp:anchor>
+                </wp:inline>
               </w:drawing>
             </w:r>
-            <w:r>
-              <w:tab/>
-            </w:r>
+          </w:p>
+          <w:p>
+            <w:pPr>
+              <w:jc w:val="center"/>
+            </w:pPr>
+          </w:p>
+          <w:bookmarkStart w:id="0" w:name="_GoBack"/>
+          <w:bookmarkEnd w:id="0"/>
+          <w:p>
+            <w:pPr>
+              <w:jc w:val="center"/>
+              <w:rPr>
+                <w:rStyle w:val="Hyperlink"/>
+                <w:rFonts w:ascii="Lucida Calligraphy" w:eastAsia="Times New Roman" w:hAnsi="Lucida Calligraphy" w:cs="Tahoma"/>
+                <w:b/>
+              </w:rPr>
+            </w:pPr>
+            <w:r>
+              <w:rPr>
+                <w:rFonts w:ascii="Lucida Calligraphy" w:eastAsia="Times New Roman" w:hAnsi="Lucida Calligraphy" w:cs="Tahoma"/>
+                <w:b/>
+              </w:rPr>
+              <w:fldChar w:fldCharType="begin"/>
+            </w:r>
+            <w:r>
+              <w:rPr>
+                <w:rFonts w:ascii="Lucida Calligraphy" w:eastAsia="Times New Roman" w:hAnsi="Lucida Calligraphy" w:cs="Tahoma"/>
+                <w:b/>
+              </w:rPr>
+              <w:instrText xml:space="preserve"> HYPERLINK "</w:instrText>
+            </w:r>
+            <w:r>
+              <w:rPr>
+                <w:rFonts w:ascii="Lucida Calligraphy" w:eastAsia="Times New Roman" w:hAnsi="Lucida Calligraphy" w:cs="Tahoma"/>
+                <w:b/>
+              </w:rPr>
+              <w:instrText>http://veda-circle.org</w:instrText>
+            </w:r>
+            <w:r>
+              <w:rPr>
+                <w:rFonts w:ascii="Lucida Calligraphy" w:eastAsia="Times New Roman" w:hAnsi="Lucida Calligraphy" w:cs="Tahoma"/>
+                <w:b/>
+              </w:rPr>
+              <w:instrText xml:space="preserve">" </w:instrText>
+            </w:r>
+            <w:r>
+              <w:rPr>
+                <w:rFonts w:ascii="Lucida Calligraphy" w:eastAsia="Times New Roman" w:hAnsi="Lucida Calligraphy" w:cs="Tahoma"/>
+                <w:b/>
+              </w:rPr>
+              <w:fldChar w:fldCharType="separate"/>
+            </w:r>
+            <w:r>
+              <w:rPr>
+                <w:rStyle w:val="Hyperlink"/>
+                <w:rFonts w:ascii="Lucida Calligraphy" w:eastAsia="Times New Roman" w:hAnsi="Lucida Calligraphy" w:cs="Tahoma"/>
+                <w:b/>
+              </w:rPr>
+              <w:t>http://veda-circle.org</w:t>
+            </w:r>
+            <w:r>
+              <w:rPr>
+                <w:rFonts w:ascii="Lucida Calligraphy" w:eastAsia="Times New Roman" w:hAnsi="Lucida Calligraphy" w:cs="Tahoma"/>
+                <w:b/>
+              </w:rPr>
+              <w:fldChar w:fldCharType="end"/>
+            </w:r>
+          </w:p>
+          <w:p>
+            <w:pPr>
+              <w:jc w:val="center"/>
+              <w:rPr>
+                <w:rFonts w:ascii="Lucida Calligraphy" w:eastAsia="Times New Roman" w:hAnsi="Lucida Calligraphy" w:cs="Tahoma"/>
+                <w:b/>
+                <w:color w:val="C00000"/>
+              </w:rPr>
+            </w:pPr>
           </w:p>
           <w:p>
             <w:pPr>
@@ -104,10 +176,7 @@
                 <w:szCs w:val="44"/>
               </w:rPr>
             </w:pPr>
-          </w:p>
-          <w:p>
-            <w:pPr>
-              <w:jc w:val="center"/>
+            <w:r>
               <w:rPr>
                 <w:rFonts w:ascii="Monotype Corsiva" w:eastAsia="Times New Roman" w:hAnsi="Monotype Corsiva" w:cs="Tahoma"/>
                 <w:b/>
@@ -116,7 +185,8 @@
                 <w:sz w:val="44"/>
                 <w:szCs w:val="44"/>
               </w:rPr>
-            </w:pPr>
+              <w:t>Upcoming Events</w:t>
+            </w:r>
           </w:p>
           <w:p>
             <w:pPr>
@@ -130,40 +200,7 @@
                 <w:szCs w:val="44"/>
               </w:rPr>
             </w:pPr>
-          </w:p>
-          <w:p>
-            <w:pPr>
-              <w:jc w:val="center"/>
-              <w:rPr>
-                <w:rStyle w:val="Hyperlink"/>
-                <w:rFonts w:ascii="Lucida Calligraphy" w:eastAsia="Times New Roman" w:hAnsi="Lucida Calligraphy" w:cs="Tahoma"/>
-                <w:b/>
-              </w:rPr>
-            </w:pPr>
-            <w:hyperlink r:id="rId5" w:history="1">
-              <w:r>
-                <w:rPr>
-                  <w:rStyle w:val="Hyperlink"/>
-                  <w:rFonts w:ascii="Lucida Calligraphy" w:eastAsia="Times New Roman" w:hAnsi="Lucida Calligraphy" w:cs="Tahoma"/>
-                  <w:b/>
-                </w:rPr>
-                <w:t>http://veda-circle.org</w:t>
-              </w:r>
-            </w:hyperlink>
-          </w:p>
-          <w:p>
-            <w:pPr>
-              <w:jc w:val="center"/>
-              <w:rPr>
-                <w:rFonts w:ascii="Lucida Calligraphy" w:eastAsia="Times New Roman" w:hAnsi="Lucida Calligraphy" w:cs="Tahoma"/>
-                <w:b/>
-                <w:color w:val="C00000"/>
-              </w:rPr>
-            </w:pPr>
-          </w:p>
-          <w:p>
-            <w:pPr>
-              <w:jc w:val="center"/>
+            <w:r>
               <w:rPr>
                 <w:rFonts w:ascii="Monotype Corsiva" w:eastAsia="Times New Roman" w:hAnsi="Monotype Corsiva" w:cs="Tahoma"/>
                 <w:b/>
@@ -172,7 +209,8 @@
                 <w:sz w:val="44"/>
                 <w:szCs w:val="44"/>
               </w:rPr>
-            </w:pPr>
+              <w:t xml:space="preserve">June </w:t>
+            </w:r>
             <w:r>
               <w:rPr>
                 <w:rFonts w:ascii="Monotype Corsiva" w:eastAsia="Times New Roman" w:hAnsi="Monotype Corsiva" w:cs="Tahoma"/>
@@ -182,41 +220,6 @@
                 <w:sz w:val="44"/>
                 <w:szCs w:val="44"/>
               </w:rPr>
-              <w:t>Upcoming Events</w:t>
-            </w:r>
-          </w:p>
-          <w:p>
-            <w:pPr>
-              <w:jc w:val="center"/>
-              <w:rPr>
-                <w:rFonts w:ascii="Monotype Corsiva" w:eastAsia="Times New Roman" w:hAnsi="Monotype Corsiva" w:cs="Tahoma"/>
-                <w:b/>
-                <w:i/>
-                <w:color w:val="002060"/>
-                <w:sz w:val="44"/>
-                <w:szCs w:val="44"/>
-              </w:rPr>
-            </w:pPr>
-            <w:r>
-              <w:rPr>
-                <w:rFonts w:ascii="Monotype Corsiva" w:eastAsia="Times New Roman" w:hAnsi="Monotype Corsiva" w:cs="Tahoma"/>
-                <w:b/>
-                <w:i/>
-                <w:color w:val="002060"/>
-                <w:sz w:val="44"/>
-                <w:szCs w:val="44"/>
-              </w:rPr>
-              <w:t xml:space="preserve">June </w:t>
-            </w:r>
-            <w:r>
-              <w:rPr>
-                <w:rFonts w:ascii="Monotype Corsiva" w:eastAsia="Times New Roman" w:hAnsi="Monotype Corsiva" w:cs="Tahoma"/>
-                <w:b/>
-                <w:i/>
-                <w:color w:val="002060"/>
-                <w:sz w:val="44"/>
-                <w:szCs w:val="44"/>
-              </w:rPr>
               <w:t>2019</w:t>
             </w:r>
           </w:p>
@@ -254,9 +257,135 @@
                 <w:sz w:val="28"/>
                 <w:szCs w:val="28"/>
               </w:rPr>
-              <w:t xml:space="preserve">June-16-2019. Sunday- Poornima &amp; </w:t>
-            </w:r>
-            <w:proofErr w:type="spellStart"/>
+              <w:t>June-16-2019. Sunday- Poornima &amp; Anusham Pooja</w:t>
+            </w:r>
+          </w:p>
+          <w:p>
+            <w:pPr>
+              <w:jc w:val="center"/>
+              <w:rPr>
+                <w:rFonts w:ascii="Candara" w:hAnsi="Candara"/>
+                <w:color w:val="002060"/>
+                <w:sz w:val="28"/>
+                <w:szCs w:val="28"/>
+              </w:rPr>
+            </w:pPr>
+            <w:r>
+              <w:rPr>
+                <w:rFonts w:ascii="Candara" w:hAnsi="Candara"/>
+                <w:color w:val="002060"/>
+                <w:sz w:val="28"/>
+                <w:szCs w:val="28"/>
+              </w:rPr>
+              <w:t>5:30 pm - Sathyanarayana Pooja</w:t>
+            </w:r>
+            <w:r>
+              <w:rPr>
+                <w:rFonts w:ascii="Candara" w:hAnsi="Candara"/>
+                <w:color w:val="002060"/>
+                <w:sz w:val="28"/>
+                <w:szCs w:val="28"/>
+              </w:rPr>
+              <w:t xml:space="preserve"> &amp; </w:t>
+            </w:r>
+            <w:r>
+              <w:rPr>
+                <w:rFonts w:ascii="Candara" w:hAnsi="Candara"/>
+                <w:color w:val="002060"/>
+                <w:sz w:val="28"/>
+                <w:szCs w:val="28"/>
+              </w:rPr>
+              <w:t>Katha,</w:t>
+            </w:r>
+          </w:p>
+          <w:p>
+            <w:pPr>
+              <w:jc w:val="center"/>
+              <w:rPr>
+                <w:rFonts w:ascii="Candara" w:hAnsi="Candara"/>
+                <w:color w:val="002060"/>
+                <w:sz w:val="28"/>
+                <w:szCs w:val="28"/>
+              </w:rPr>
+            </w:pPr>
+            <w:r>
+              <w:rPr>
+                <w:rFonts w:ascii="Candara" w:hAnsi="Candara"/>
+                <w:color w:val="002060"/>
+                <w:sz w:val="28"/>
+                <w:szCs w:val="28"/>
+              </w:rPr>
+              <w:t xml:space="preserve"> </w:t>
+            </w:r>
+            <w:r>
+              <w:rPr>
+                <w:rFonts w:ascii="Candara" w:hAnsi="Candara"/>
+                <w:color w:val="002060"/>
+                <w:sz w:val="28"/>
+                <w:szCs w:val="28"/>
+              </w:rPr>
+              <w:t>Periyava Paduka</w:t>
+            </w:r>
+            <w:r>
+              <w:rPr>
+                <w:rFonts w:ascii="Candara" w:hAnsi="Candara"/>
+                <w:color w:val="002060"/>
+                <w:sz w:val="28"/>
+                <w:szCs w:val="28"/>
+              </w:rPr>
+              <w:t xml:space="preserve"> </w:t>
+            </w:r>
+            <w:r>
+              <w:rPr>
+                <w:rFonts w:ascii="Candara" w:hAnsi="Candara"/>
+                <w:color w:val="002060"/>
+                <w:sz w:val="28"/>
+                <w:szCs w:val="28"/>
+              </w:rPr>
+              <w:t>Abhishekam</w:t>
+            </w:r>
+          </w:p>
+          <w:p>
+            <w:pPr>
+              <w:jc w:val="center"/>
+              <w:rPr>
+                <w:rFonts w:ascii="Candara" w:hAnsi="Candara"/>
+                <w:color w:val="002060"/>
+                <w:sz w:val="28"/>
+                <w:szCs w:val="28"/>
+              </w:rPr>
+            </w:pPr>
+            <w:r>
+              <w:rPr>
+                <w:rFonts w:ascii="Candara" w:hAnsi="Candara"/>
+                <w:color w:val="002060"/>
+                <w:sz w:val="28"/>
+                <w:szCs w:val="28"/>
+              </w:rPr>
+              <w:t>7:30 pm - Archana- Aarthi -Prasad.</w:t>
+            </w:r>
+          </w:p>
+          <w:p>
+            <w:pPr>
+              <w:jc w:val="center"/>
+              <w:rPr>
+                <w:rFonts w:ascii="Candara" w:hAnsi="Candara"/>
+                <w:color w:val="002060"/>
+                <w:sz w:val="28"/>
+                <w:szCs w:val="28"/>
+              </w:rPr>
+            </w:pPr>
+          </w:p>
+          <w:p>
+            <w:pPr>
+              <w:jc w:val="center"/>
+              <w:rPr>
+                <w:rFonts w:ascii="Candara" w:hAnsi="Candara"/>
+                <w:color w:val="002060"/>
+                <w:sz w:val="28"/>
+                <w:szCs w:val="28"/>
+              </w:rPr>
+            </w:pPr>
             <w:r>
               <w:rPr>
                 <w:rFonts w:ascii="Candara" w:hAnsi="Candara"/>
@@ -266,10 +395,89 @@
                 <w:sz w:val="28"/>
                 <w:szCs w:val="28"/>
               </w:rPr>
-              <w:t>Anusham</w:t>
-            </w:r>
-            <w:proofErr w:type="spellEnd"/>
-            <w:r>
+              <w:t>June-20-2019. Thursday- Sankatahara Chathurthi</w:t>
+            </w:r>
+            <w:r>
+              <w:rPr>
+                <w:rFonts w:ascii="Candara" w:hAnsi="Candara"/>
+                <w:color w:val="002060"/>
+                <w:sz w:val="28"/>
+                <w:szCs w:val="28"/>
+              </w:rPr>
+              <w:t>-</w:t>
+            </w:r>
+          </w:p>
+          <w:p>
+            <w:pPr>
+              <w:jc w:val="center"/>
+              <w:rPr>
+                <w:rFonts w:ascii="Candara" w:hAnsi="Candara"/>
+                <w:color w:val="002060"/>
+                <w:sz w:val="28"/>
+                <w:szCs w:val="28"/>
+              </w:rPr>
+            </w:pPr>
+            <w:r>
+              <w:rPr>
+                <w:rFonts w:ascii="Candara" w:hAnsi="Candara"/>
+                <w:color w:val="002060"/>
+                <w:sz w:val="28"/>
+                <w:szCs w:val="28"/>
+              </w:rPr>
+              <w:t>5:30 pm-Ganesh</w:t>
+            </w:r>
+            <w:r>
+              <w:rPr>
+                <w:rFonts w:ascii="Candara" w:hAnsi="Candara"/>
+                <w:color w:val="002060"/>
+                <w:sz w:val="28"/>
+                <w:szCs w:val="28"/>
+              </w:rPr>
+              <w:t>a</w:t>
+            </w:r>
+            <w:r>
+              <w:rPr>
+                <w:rFonts w:ascii="Candara" w:hAnsi="Candara"/>
+                <w:color w:val="002060"/>
+                <w:sz w:val="28"/>
+                <w:szCs w:val="28"/>
+              </w:rPr>
+              <w:t xml:space="preserve"> Havan, Lord Ganesha Abhishekam-Ayyappa Pooja</w:t>
+            </w:r>
+          </w:p>
+          <w:p>
+            <w:pPr>
+              <w:jc w:val="center"/>
+              <w:rPr>
+                <w:rFonts w:ascii="Candara" w:hAnsi="Candara"/>
+                <w:color w:val="002060"/>
+                <w:sz w:val="28"/>
+                <w:szCs w:val="28"/>
+              </w:rPr>
+            </w:pPr>
+            <w:r>
+              <w:rPr>
+                <w:rFonts w:ascii="Candara" w:hAnsi="Candara"/>
+                <w:color w:val="002060"/>
+                <w:sz w:val="28"/>
+                <w:szCs w:val="28"/>
+              </w:rPr>
+              <w:t>7:15 pm - Archana- Aarthi -Prasad.</w:t>
+            </w:r>
+          </w:p>
+          <w:p>
+            <w:pPr>
+              <w:rPr>
+                <w:rFonts w:ascii="Candara" w:hAnsi="Candara"/>
+                <w:color w:val="002060"/>
+                <w:sz w:val="28"/>
+                <w:szCs w:val="28"/>
+              </w:rPr>
+            </w:pPr>
+          </w:p>
+          <w:p>
+            <w:pPr>
+              <w:jc w:val="center"/>
               <w:rPr>
                 <w:rFonts w:ascii="Candara" w:hAnsi="Candara"/>
                 <w:b/>
@@ -278,187 +486,6 @@
                 <w:sz w:val="28"/>
                 <w:szCs w:val="28"/>
               </w:rPr>
-              <w:t xml:space="preserve"> Pooja</w:t>
-            </w:r>
-          </w:p>
-          <w:p>
-            <w:pPr>
-              <w:jc w:val="center"/>
-              <w:rPr>
-                <w:rFonts w:ascii="Candara" w:hAnsi="Candara"/>
-                <w:color w:val="002060"/>
-                <w:sz w:val="28"/>
-                <w:szCs w:val="28"/>
-              </w:rPr>
-            </w:pPr>
-            <w:r>
-              <w:rPr>
-                <w:rFonts w:ascii="Candara" w:hAnsi="Candara"/>
-                <w:color w:val="002060"/>
-                <w:sz w:val="28"/>
-                <w:szCs w:val="28"/>
-              </w:rPr>
-              <w:t xml:space="preserve">5:30 pm - </w:t>
-            </w:r>
-            <w:proofErr w:type="spellStart"/>
-            <w:r>
-              <w:rPr>
-                <w:rFonts w:ascii="Candara" w:hAnsi="Candara"/>
-                <w:color w:val="002060"/>
-                <w:sz w:val="28"/>
-                <w:szCs w:val="28"/>
-              </w:rPr>
-              <w:t>Sathyanarayana</w:t>
-            </w:r>
-            <w:proofErr w:type="spellEnd"/>
-            <w:r>
-              <w:rPr>
-                <w:rFonts w:ascii="Candara" w:hAnsi="Candara"/>
-                <w:color w:val="002060"/>
-                <w:sz w:val="28"/>
-                <w:szCs w:val="28"/>
-              </w:rPr>
-              <w:t xml:space="preserve"> Pooja</w:t>
-            </w:r>
-            <w:r>
-              <w:rPr>
-                <w:rFonts w:ascii="Candara" w:hAnsi="Candara"/>
-                <w:color w:val="002060"/>
-                <w:sz w:val="28"/>
-                <w:szCs w:val="28"/>
-              </w:rPr>
-              <w:t xml:space="preserve"> &amp; </w:t>
-            </w:r>
-            <w:r>
-              <w:rPr>
-                <w:rFonts w:ascii="Candara" w:hAnsi="Candara"/>
-                <w:color w:val="002060"/>
-                <w:sz w:val="28"/>
-                <w:szCs w:val="28"/>
-              </w:rPr>
-              <w:t>Katha,</w:t>
-            </w:r>
-          </w:p>
-          <w:p>
-            <w:pPr>
-              <w:jc w:val="center"/>
-              <w:rPr>
-                <w:rFonts w:ascii="Candara" w:hAnsi="Candara"/>
-                <w:color w:val="002060"/>
-                <w:sz w:val="28"/>
-                <w:szCs w:val="28"/>
-              </w:rPr>
-            </w:pPr>
-            <w:r>
-              <w:rPr>
-                <w:rFonts w:ascii="Candara" w:hAnsi="Candara"/>
-                <w:color w:val="002060"/>
-                <w:sz w:val="28"/>
-                <w:szCs w:val="28"/>
-              </w:rPr>
-              <w:t xml:space="preserve"> </w:t>
-            </w:r>
-            <w:proofErr w:type="spellStart"/>
-            <w:r>
-              <w:rPr>
-                <w:rFonts w:ascii="Candara" w:hAnsi="Candara"/>
-                <w:color w:val="002060"/>
-                <w:sz w:val="28"/>
-                <w:szCs w:val="28"/>
-              </w:rPr>
-              <w:t>Periyava</w:t>
-            </w:r>
-            <w:proofErr w:type="spellEnd"/>
-            <w:r>
-              <w:rPr>
-                <w:rFonts w:ascii="Candara" w:hAnsi="Candara"/>
-                <w:color w:val="002060"/>
-                <w:sz w:val="28"/>
-                <w:szCs w:val="28"/>
-              </w:rPr>
-              <w:t xml:space="preserve"> Paduka</w:t>
-            </w:r>
-            <w:r>
-              <w:rPr>
-                <w:rFonts w:ascii="Candara" w:hAnsi="Candara"/>
-                <w:color w:val="002060"/>
-                <w:sz w:val="28"/>
-                <w:szCs w:val="28"/>
-              </w:rPr>
-              <w:t xml:space="preserve"> </w:t>
-            </w:r>
-            <w:proofErr w:type="spellStart"/>
-            <w:r>
-              <w:rPr>
-                <w:rFonts w:ascii="Candara" w:hAnsi="Candara"/>
-                <w:color w:val="002060"/>
-                <w:sz w:val="28"/>
-                <w:szCs w:val="28"/>
-              </w:rPr>
-              <w:t>Abhishekam</w:t>
-            </w:r>
-            <w:proofErr w:type="spellEnd"/>
-          </w:p>
-          <w:p>
-            <w:pPr>
-              <w:jc w:val="center"/>
-              <w:rPr>
-                <w:rFonts w:ascii="Candara" w:hAnsi="Candara"/>
-                <w:color w:val="002060"/>
-                <w:sz w:val="28"/>
-                <w:szCs w:val="28"/>
-              </w:rPr>
-            </w:pPr>
-            <w:r>
-              <w:rPr>
-                <w:rFonts w:ascii="Candara" w:hAnsi="Candara"/>
-                <w:color w:val="002060"/>
-                <w:sz w:val="28"/>
-                <w:szCs w:val="28"/>
-              </w:rPr>
-              <w:t xml:space="preserve">7:30 pm - Archana- </w:t>
-            </w:r>
-            <w:proofErr w:type="spellStart"/>
-            <w:r>
-              <w:rPr>
-                <w:rFonts w:ascii="Candara" w:hAnsi="Candara"/>
-                <w:color w:val="002060"/>
-                <w:sz w:val="28"/>
-                <w:szCs w:val="28"/>
-              </w:rPr>
-              <w:t>Aarthi</w:t>
-            </w:r>
-            <w:proofErr w:type="spellEnd"/>
-            <w:r>
-              <w:rPr>
-                <w:rFonts w:ascii="Candara" w:hAnsi="Candara"/>
-                <w:color w:val="002060"/>
-                <w:sz w:val="28"/>
-                <w:szCs w:val="28"/>
-              </w:rPr>
-              <w:t xml:space="preserve"> -Prasad.</w:t>
-            </w:r>
-          </w:p>
-          <w:p>
-            <w:pPr>
-              <w:jc w:val="center"/>
-              <w:rPr>
-                <w:rFonts w:ascii="Candara" w:hAnsi="Candara"/>
-                <w:color w:val="002060"/>
-                <w:sz w:val="28"/>
-                <w:szCs w:val="28"/>
-              </w:rPr>
-            </w:pPr>
-          </w:p>
-          <w:p>
-            <w:pPr>
-              <w:jc w:val="center"/>
-              <w:rPr>
-                <w:rFonts w:ascii="Candara" w:hAnsi="Candara"/>
-                <w:color w:val="002060"/>
-                <w:sz w:val="28"/>
-                <w:szCs w:val="28"/>
-              </w:rPr>
             </w:pPr>
             <w:r>
               <w:rPr>
@@ -469,380 +496,47 @@
                 <w:sz w:val="28"/>
                 <w:szCs w:val="28"/>
               </w:rPr>
-              <w:t xml:space="preserve">June-20-2019. Thursday- </w:t>
-            </w:r>
-            <w:proofErr w:type="spellStart"/>
-            <w:r>
-              <w:rPr>
-                <w:rFonts w:ascii="Candara" w:hAnsi="Candara"/>
-                <w:b/>
-                <w:bCs/>
-                <w:color w:val="002060"/>
-                <w:sz w:val="28"/>
-                <w:szCs w:val="28"/>
-              </w:rPr>
-              <w:t>Sankatahara</w:t>
-            </w:r>
-            <w:proofErr w:type="spellEnd"/>
-            <w:r>
-              <w:rPr>
-                <w:rFonts w:ascii="Candara" w:hAnsi="Candara"/>
-                <w:b/>
-                <w:bCs/>
-                <w:color w:val="002060"/>
-                <w:sz w:val="28"/>
-                <w:szCs w:val="28"/>
-              </w:rPr>
-              <w:t xml:space="preserve"> </w:t>
-            </w:r>
-            <w:proofErr w:type="spellStart"/>
-            <w:r>
-              <w:rPr>
-                <w:rFonts w:ascii="Candara" w:hAnsi="Candara"/>
-                <w:b/>
-                <w:bCs/>
-                <w:color w:val="002060"/>
-                <w:sz w:val="28"/>
-                <w:szCs w:val="28"/>
-              </w:rPr>
-              <w:t>Chathurthi</w:t>
-            </w:r>
-            <w:proofErr w:type="spellEnd"/>
-            <w:r>
-              <w:rPr>
-                <w:rFonts w:ascii="Candara" w:hAnsi="Candara"/>
-                <w:color w:val="002060"/>
-                <w:sz w:val="28"/>
-                <w:szCs w:val="28"/>
-              </w:rPr>
-              <w:t>-</w:t>
-            </w:r>
-          </w:p>
-          <w:p>
-            <w:pPr>
-              <w:jc w:val="center"/>
-              <w:rPr>
-                <w:rFonts w:ascii="Candara" w:hAnsi="Candara"/>
-                <w:color w:val="002060"/>
-                <w:sz w:val="28"/>
-                <w:szCs w:val="28"/>
-              </w:rPr>
-            </w:pPr>
-            <w:r>
-              <w:rPr>
-                <w:rFonts w:ascii="Candara" w:hAnsi="Candara"/>
-                <w:color w:val="002060"/>
-                <w:sz w:val="28"/>
-                <w:szCs w:val="28"/>
-              </w:rPr>
-              <w:t>5:30 pm-</w:t>
-            </w:r>
-            <w:proofErr w:type="spellStart"/>
-            <w:r>
-              <w:rPr>
-                <w:rFonts w:ascii="Candara" w:hAnsi="Candara"/>
-                <w:color w:val="002060"/>
-                <w:sz w:val="28"/>
-                <w:szCs w:val="28"/>
-              </w:rPr>
-              <w:t>Ganesh</w:t>
-            </w:r>
-            <w:r>
-              <w:rPr>
-                <w:rFonts w:ascii="Candara" w:hAnsi="Candara"/>
-                <w:color w:val="002060"/>
-                <w:sz w:val="28"/>
-                <w:szCs w:val="28"/>
-              </w:rPr>
-              <w:t>a</w:t>
-            </w:r>
-            <w:proofErr w:type="spellEnd"/>
-            <w:r>
-              <w:rPr>
-                <w:rFonts w:ascii="Candara" w:hAnsi="Candara"/>
-                <w:color w:val="002060"/>
-                <w:sz w:val="28"/>
-                <w:szCs w:val="28"/>
-              </w:rPr>
-              <w:t xml:space="preserve"> </w:t>
-            </w:r>
-            <w:proofErr w:type="spellStart"/>
-            <w:r>
-              <w:rPr>
-                <w:rFonts w:ascii="Candara" w:hAnsi="Candara"/>
-                <w:color w:val="002060"/>
-                <w:sz w:val="28"/>
-                <w:szCs w:val="28"/>
-              </w:rPr>
-              <w:t>Havan</w:t>
-            </w:r>
-            <w:proofErr w:type="spellEnd"/>
-            <w:r>
-              <w:rPr>
-                <w:rFonts w:ascii="Candara" w:hAnsi="Candara"/>
-                <w:color w:val="002060"/>
-                <w:sz w:val="28"/>
-                <w:szCs w:val="28"/>
-              </w:rPr>
-              <w:t xml:space="preserve">, Lord </w:t>
-            </w:r>
-            <w:proofErr w:type="spellStart"/>
-            <w:r>
-              <w:rPr>
-                <w:rFonts w:ascii="Candara" w:hAnsi="Candara"/>
-                <w:color w:val="002060"/>
-                <w:sz w:val="28"/>
-                <w:szCs w:val="28"/>
-              </w:rPr>
-              <w:t>Ganesha</w:t>
-            </w:r>
-            <w:proofErr w:type="spellEnd"/>
-            <w:r>
-              <w:rPr>
-                <w:rFonts w:ascii="Candara" w:hAnsi="Candara"/>
-                <w:color w:val="002060"/>
-                <w:sz w:val="28"/>
-                <w:szCs w:val="28"/>
-              </w:rPr>
-              <w:t xml:space="preserve"> </w:t>
-            </w:r>
-            <w:proofErr w:type="spellStart"/>
-            <w:r>
-              <w:rPr>
-                <w:rFonts w:ascii="Candara" w:hAnsi="Candara"/>
-                <w:color w:val="002060"/>
-                <w:sz w:val="28"/>
-                <w:szCs w:val="28"/>
-              </w:rPr>
-              <w:t>Abhishekam-Ayyappa</w:t>
-            </w:r>
-            <w:proofErr w:type="spellEnd"/>
-            <w:r>
-              <w:rPr>
-                <w:rFonts w:ascii="Candara" w:hAnsi="Candara"/>
-                <w:color w:val="002060"/>
-                <w:sz w:val="28"/>
-                <w:szCs w:val="28"/>
-              </w:rPr>
-              <w:t xml:space="preserve"> Pooja</w:t>
-            </w:r>
-          </w:p>
-          <w:p>
-            <w:pPr>
-              <w:jc w:val="center"/>
-              <w:rPr>
-                <w:rFonts w:ascii="Candara" w:hAnsi="Candara"/>
-                <w:color w:val="002060"/>
-                <w:sz w:val="28"/>
-                <w:szCs w:val="28"/>
-              </w:rPr>
-            </w:pPr>
-            <w:r>
-              <w:rPr>
-                <w:rFonts w:ascii="Candara" w:hAnsi="Candara"/>
-                <w:color w:val="002060"/>
-                <w:sz w:val="28"/>
-                <w:szCs w:val="28"/>
-              </w:rPr>
-              <w:t xml:space="preserve">7:15 pm - Archana- </w:t>
-            </w:r>
-            <w:proofErr w:type="spellStart"/>
-            <w:r>
-              <w:rPr>
-                <w:rFonts w:ascii="Candara" w:hAnsi="Candara"/>
-                <w:color w:val="002060"/>
-                <w:sz w:val="28"/>
-                <w:szCs w:val="28"/>
-              </w:rPr>
-              <w:t>Aarthi</w:t>
-            </w:r>
-            <w:proofErr w:type="spellEnd"/>
-            <w:r>
-              <w:rPr>
-                <w:rFonts w:ascii="Candara" w:hAnsi="Candara"/>
-                <w:color w:val="002060"/>
-                <w:sz w:val="28"/>
-                <w:szCs w:val="28"/>
-              </w:rPr>
-              <w:t xml:space="preserve"> -Prasad.</w:t>
-            </w:r>
-          </w:p>
-          <w:p>
-            <w:pPr>
-              <w:rPr>
-                <w:rFonts w:ascii="Candara" w:hAnsi="Candara"/>
-                <w:color w:val="002060"/>
-                <w:sz w:val="28"/>
-                <w:szCs w:val="28"/>
-              </w:rPr>
-            </w:pPr>
-          </w:p>
-          <w:p>
-            <w:pPr>
-              <w:jc w:val="center"/>
-              <w:rPr>
-                <w:rFonts w:ascii="Candara" w:hAnsi="Candara"/>
-                <w:b/>
-                <w:bCs/>
-                <w:color w:val="002060"/>
-                <w:sz w:val="28"/>
-                <w:szCs w:val="28"/>
-              </w:rPr>
-            </w:pPr>
-            <w:r>
-              <w:rPr>
-                <w:rFonts w:ascii="Candara" w:hAnsi="Candara"/>
-                <w:b/>
-                <w:bCs/>
-                <w:color w:val="002060"/>
-                <w:sz w:val="28"/>
-                <w:szCs w:val="28"/>
-              </w:rPr>
-              <w:t xml:space="preserve">June-30-2019. Sunday- </w:t>
-            </w:r>
-            <w:proofErr w:type="spellStart"/>
-            <w:r>
-              <w:rPr>
-                <w:rFonts w:ascii="Candara" w:hAnsi="Candara"/>
-                <w:b/>
-                <w:bCs/>
-                <w:color w:val="002060"/>
-                <w:sz w:val="28"/>
-                <w:szCs w:val="28"/>
-              </w:rPr>
-              <w:t>Pradosham</w:t>
-            </w:r>
-            <w:proofErr w:type="spellEnd"/>
-          </w:p>
-          <w:p>
-            <w:pPr>
-              <w:jc w:val="center"/>
-              <w:rPr>
-                <w:rFonts w:ascii="Candara" w:hAnsi="Candara"/>
-                <w:color w:val="002060"/>
-                <w:sz w:val="28"/>
-                <w:szCs w:val="28"/>
-              </w:rPr>
-            </w:pPr>
-            <w:r>
-              <w:rPr>
-                <w:rFonts w:ascii="Candara" w:hAnsi="Candara"/>
-                <w:color w:val="002060"/>
-                <w:sz w:val="28"/>
-                <w:szCs w:val="28"/>
-              </w:rPr>
-              <w:t xml:space="preserve">5:00 pm - </w:t>
-            </w:r>
-            <w:proofErr w:type="spellStart"/>
-            <w:r>
-              <w:rPr>
-                <w:rFonts w:ascii="Candara" w:hAnsi="Candara"/>
-                <w:color w:val="002060"/>
-                <w:sz w:val="28"/>
-                <w:szCs w:val="28"/>
-              </w:rPr>
-              <w:t>Mahanyasa</w:t>
-            </w:r>
-            <w:proofErr w:type="spellEnd"/>
-            <w:r>
-              <w:rPr>
-                <w:rFonts w:ascii="Candara" w:hAnsi="Candara"/>
-                <w:color w:val="002060"/>
-                <w:sz w:val="28"/>
-                <w:szCs w:val="28"/>
-              </w:rPr>
-              <w:t xml:space="preserve"> </w:t>
-            </w:r>
-            <w:proofErr w:type="spellStart"/>
-            <w:r>
-              <w:rPr>
-                <w:rFonts w:ascii="Candara" w:hAnsi="Candara"/>
-                <w:color w:val="002060"/>
-                <w:sz w:val="28"/>
-                <w:szCs w:val="28"/>
-              </w:rPr>
-              <w:t>Poorvaka</w:t>
-            </w:r>
-            <w:proofErr w:type="spellEnd"/>
-            <w:r>
-              <w:rPr>
-                <w:rFonts w:ascii="Candara" w:hAnsi="Candara"/>
-                <w:color w:val="002060"/>
-                <w:sz w:val="28"/>
-                <w:szCs w:val="28"/>
-              </w:rPr>
-              <w:t xml:space="preserve"> Rudra </w:t>
-            </w:r>
-            <w:proofErr w:type="spellStart"/>
-            <w:r>
-              <w:rPr>
-                <w:rFonts w:ascii="Candara" w:hAnsi="Candara"/>
-                <w:color w:val="002060"/>
-                <w:sz w:val="28"/>
-                <w:szCs w:val="28"/>
-              </w:rPr>
-              <w:t>Abhishekam</w:t>
-            </w:r>
-            <w:proofErr w:type="spellEnd"/>
-            <w:r>
-              <w:rPr>
-                <w:rFonts w:ascii="Candara" w:hAnsi="Candara"/>
-                <w:color w:val="002060"/>
-                <w:sz w:val="28"/>
-                <w:szCs w:val="28"/>
-              </w:rPr>
-              <w:t xml:space="preserve">- </w:t>
-            </w:r>
-            <w:proofErr w:type="spellStart"/>
-            <w:r>
-              <w:rPr>
-                <w:rFonts w:ascii="Candara" w:hAnsi="Candara"/>
-                <w:color w:val="002060"/>
-                <w:sz w:val="28"/>
-                <w:szCs w:val="28"/>
-              </w:rPr>
-              <w:t>Lingashtakam</w:t>
-            </w:r>
-            <w:proofErr w:type="spellEnd"/>
-          </w:p>
-          <w:p>
-            <w:pPr>
-              <w:jc w:val="center"/>
-              <w:rPr>
-                <w:rFonts w:ascii="Candara" w:hAnsi="Candara"/>
-                <w:color w:val="002060"/>
-                <w:sz w:val="28"/>
-                <w:szCs w:val="28"/>
-              </w:rPr>
-            </w:pPr>
-            <w:r>
-              <w:rPr>
-                <w:rFonts w:ascii="Candara" w:hAnsi="Candara"/>
-                <w:color w:val="002060"/>
-                <w:sz w:val="28"/>
-                <w:szCs w:val="28"/>
-              </w:rPr>
-              <w:t xml:space="preserve">7:15 pm - Archana- </w:t>
-            </w:r>
-            <w:proofErr w:type="spellStart"/>
-            <w:r>
-              <w:rPr>
-                <w:rFonts w:ascii="Candara" w:hAnsi="Candara"/>
-                <w:color w:val="002060"/>
-                <w:sz w:val="28"/>
-                <w:szCs w:val="28"/>
-              </w:rPr>
-              <w:t>Aarthi</w:t>
-            </w:r>
-            <w:proofErr w:type="spellEnd"/>
-            <w:r>
-              <w:rPr>
-                <w:rFonts w:ascii="Candara" w:hAnsi="Candara"/>
-                <w:color w:val="002060"/>
-                <w:sz w:val="28"/>
-                <w:szCs w:val="28"/>
-              </w:rPr>
-              <w:t xml:space="preserve"> -Prasad.</w:t>
+              <w:t>June-30-2019. Sunday- Pradosham</w:t>
+            </w:r>
+          </w:p>
+          <w:p>
+            <w:pPr>
+              <w:jc w:val="center"/>
+              <w:rPr>
+                <w:rFonts w:ascii="Candara" w:hAnsi="Candara"/>
+                <w:color w:val="002060"/>
+                <w:sz w:val="28"/>
+                <w:szCs w:val="28"/>
+              </w:rPr>
+            </w:pPr>
+            <w:r>
+              <w:rPr>
+                <w:rFonts w:ascii="Candara" w:hAnsi="Candara"/>
+                <w:color w:val="002060"/>
+                <w:sz w:val="28"/>
+                <w:szCs w:val="28"/>
+              </w:rPr>
+              <w:t>5:00 pm - Mahanyasa Poorvaka Rudra Abhishekam- Lingashtakam</w:t>
+            </w:r>
+          </w:p>
+          <w:p>
+            <w:pPr>
+              <w:jc w:val="center"/>
+              <w:rPr>
+                <w:rFonts w:ascii="Candara" w:hAnsi="Candara"/>
+                <w:color w:val="002060"/>
+                <w:sz w:val="28"/>
+                <w:szCs w:val="28"/>
+              </w:rPr>
+            </w:pPr>
+            <w:r>
+              <w:rPr>
+                <w:rFonts w:ascii="Candara" w:hAnsi="Candara"/>
+                <w:color w:val="002060"/>
+                <w:sz w:val="28"/>
+                <w:szCs w:val="28"/>
+              </w:rPr>
+              <w:t>7:15 pm - Archana- Aarthi -Prasad.</w:t>
             </w:r>
           </w:p>
           <w:p>
@@ -892,55 +586,38 @@
                 <w:sz w:val="24"/>
                 <w:szCs w:val="24"/>
               </w:rPr>
-              <w:t xml:space="preserve">Every Monday – regular event – </w:t>
-            </w:r>
-            <w:proofErr w:type="spellStart"/>
-            <w:r>
-              <w:rPr>
-                <w:rFonts w:ascii="Candara" w:hAnsi="Candara"/>
-                <w:b/>
-                <w:bCs/>
-                <w:color w:val="002060"/>
+              <w:t>Every Monday – regular event – Somavara RudraAbhishekam.</w:t>
+            </w:r>
+          </w:p>
+          <w:p>
+            <w:pPr>
+              <w:pStyle w:val="NoSpacing"/>
+              <w:jc w:val="center"/>
+              <w:rPr>
                 <w:sz w:val="24"/>
                 <w:szCs w:val="24"/>
               </w:rPr>
-              <w:t>Somavara</w:t>
-            </w:r>
-            <w:proofErr w:type="spellEnd"/>
-            <w:r>
-              <w:rPr>
-                <w:rFonts w:ascii="Candara" w:hAnsi="Candara"/>
-                <w:b/>
-                <w:bCs/>
-                <w:color w:val="002060"/>
+            </w:pPr>
+            <w:r>
+              <w:rPr>
                 <w:sz w:val="24"/>
                 <w:szCs w:val="24"/>
               </w:rPr>
-              <w:t xml:space="preserve"> </w:t>
-            </w:r>
-            <w:proofErr w:type="spellStart"/>
-            <w:r>
-              <w:rPr>
-                <w:rFonts w:ascii="Candara" w:hAnsi="Candara"/>
-                <w:b/>
-                <w:bCs/>
-                <w:color w:val="002060"/>
+              <w:t>All the above events happen at Sanatan Dharma Temple, Norwalk,</w:t>
+            </w:r>
+            <w:r>
+              <w:rPr>
                 <w:sz w:val="24"/>
                 <w:szCs w:val="24"/>
               </w:rPr>
-              <w:t>RudraAbhishekam</w:t>
-            </w:r>
-            <w:proofErr w:type="spellEnd"/>
-            <w:r>
-              <w:rPr>
-                <w:rFonts w:ascii="Candara" w:hAnsi="Candara"/>
-                <w:b/>
-                <w:bCs/>
-                <w:color w:val="002060"/>
+              <w:t xml:space="preserve"> </w:t>
+            </w:r>
+            <w:r>
+              <w:rPr>
                 <w:sz w:val="24"/>
                 <w:szCs w:val="24"/>
               </w:rPr>
-              <w:t>.</w:t>
+              <w:t>CA.</w:t>
             </w:r>
           </w:p>
           <w:p>
@@ -957,80 +634,24 @@
                 <w:sz w:val="24"/>
                 <w:szCs w:val="24"/>
               </w:rPr>
-              <w:t xml:space="preserve">All the above events happen at </w:t>
-            </w:r>
-            <w:proofErr w:type="spellStart"/>
-            <w:r>
+              <w:t>All are welcome.</w:t>
+            </w:r>
+          </w:p>
+          <w:p>
+            <w:pPr>
+              <w:pStyle w:val="NoSpacing"/>
+              <w:jc w:val="center"/>
               <w:rPr>
                 <w:sz w:val="24"/>
                 <w:szCs w:val="24"/>
               </w:rPr>
-              <w:t>Sanatan</w:t>
-            </w:r>
-            <w:proofErr w:type="spellEnd"/>
+            </w:pPr>
             <w:r>
               <w:rPr>
                 <w:sz w:val="24"/>
                 <w:szCs w:val="24"/>
               </w:rPr>
-              <w:t xml:space="preserve"> Dharma Temple, Norwalk,</w:t>
-            </w:r>
-            <w:r>
-              <w:rPr>
-                <w:sz w:val="24"/>
-                <w:szCs w:val="24"/>
-              </w:rPr>
-              <w:t xml:space="preserve"> </w:t>
-            </w:r>
-            <w:r>
-              <w:rPr>
-                <w:sz w:val="24"/>
-                <w:szCs w:val="24"/>
-              </w:rPr>
-              <w:t>CA.</w:t>
-            </w:r>
-          </w:p>
-          <w:p>
-            <w:pPr>
-              <w:pStyle w:val="NoSpacing"/>
-              <w:jc w:val="center"/>
-              <w:rPr>
-                <w:sz w:val="24"/>
-                <w:szCs w:val="24"/>
-              </w:rPr>
-            </w:pPr>
-            <w:r>
-              <w:rPr>
-                <w:sz w:val="24"/>
-                <w:szCs w:val="24"/>
-              </w:rPr>
-              <w:t>All are welcome.</w:t>
-            </w:r>
-          </w:p>
-          <w:p>
-            <w:pPr>
-              <w:pStyle w:val="NoSpacing"/>
-              <w:jc w:val="center"/>
-              <w:rPr>
-                <w:sz w:val="24"/>
-                <w:szCs w:val="24"/>
-              </w:rPr>
-            </w:pPr>
-            <w:proofErr w:type="spellStart"/>
-            <w:r>
-              <w:rPr>
-                <w:sz w:val="24"/>
-                <w:szCs w:val="24"/>
-              </w:rPr>
-              <w:t>Shubam</w:t>
-            </w:r>
-            <w:proofErr w:type="spellEnd"/>
-            <w:r>
-              <w:rPr>
-                <w:sz w:val="24"/>
-                <w:szCs w:val="24"/>
-              </w:rPr>
-              <w:t>.</w:t>
+              <w:t>Shubam.</w:t>
             </w:r>
           </w:p>
           <w:p>
@@ -1080,7 +701,7 @@
                           <pic:cNvPicPr/>
                         </pic:nvPicPr>
                         <pic:blipFill>
-                          <a:blip r:embed="rId6"/>
+                          <a:blip r:embed="rId5"/>
                           <a:stretch>
                             <a:fillRect/>
                           </a:stretch>
@@ -1111,10 +732,7 @@
         </w:tc>
       </w:tr>
     </w:tbl>
-    <w:p>
-      <w:bookmarkStart w:id="0" w:name="_GoBack"/>
-      <w:bookmarkEnd w:id="0"/>
-    </w:p>
+    <w:p/>
     <w:sectPr>
       <w:pgSz w:w="12240" w:h="15840"/>
       <w:pgMar w:top="1440" w:right="1440" w:bottom="1440" w:left="1440" w:header="720" w:footer="720" w:gutter="0"/>
@@ -1244,6 +862,7 @@
     <w:lsdException w:name="HTML Sample" w:semiHidden="1" w:unhideWhenUsed="1"/>
     <w:lsdException w:name="HTML Typewriter" w:semiHidden="1" w:unhideWhenUsed="1"/>
     <w:lsdException w:name="HTML Variable" w:semiHidden="1" w:unhideWhenUsed="1"/>
+    <w:lsdException w:name="Normal Table" w:semiHidden="1" w:unhideWhenUsed="1"/>
     <w:lsdException w:name="annotation subject" w:semiHidden="1" w:unhideWhenUsed="1"/>
     <w:lsdException w:name="No List" w:semiHidden="1" w:unhideWhenUsed="1"/>
     <w:lsdException w:name="Outline List 1" w:semiHidden="1" w:unhideWhenUsed="1"/>
@@ -1290,8 +909,10 @@
     <w:lsdException w:name="Table Subtle 2" w:semiHidden="1" w:unhideWhenUsed="1"/>
     <w:lsdException w:name="Table Web 1" w:semiHidden="1" w:unhideWhenUsed="1"/>
     <w:lsdException w:name="Table Web 2" w:semiHidden="1" w:unhideWhenUsed="1"/>
+    <w:lsdException w:name="Table Web 3" w:semiHidden="1" w:unhideWhenUsed="1"/>
     <w:lsdException w:name="Balloon Text" w:semiHidden="1" w:unhideWhenUsed="1"/>
     <w:lsdException w:name="Table Grid" w:uiPriority="39"/>
+    <w:lsdException w:name="Table Theme" w:semiHidden="1" w:unhideWhenUsed="1"/>
     <w:lsdException w:name="Placeholder Text" w:semiHidden="1"/>
     <w:lsdException w:name="No Spacing" w:uiPriority="1" w:qFormat="1"/>
     <w:lsdException w:name="Light Shading" w:uiPriority="60"/>
@@ -1624,6 +1245,30 @@
       <w:u w:val="single"/>
     </w:rPr>
   </w:style>
+  <w:style w:type="character" w:styleId="FollowedHyperlink">
+    <w:name w:val="FollowedHyperlink"/>
+    <w:basedOn w:val="DefaultParagraphFont"/>
+    <w:uiPriority w:val="99"/>
+    <w:semiHidden/>
+    <w:unhideWhenUsed/>
+    <w:rsid w:val="00A934B7"/>
+    <w:rPr>
+      <w:color w:val="B26B02" w:themeColor="followedHyperlink"/>
+      <w:u w:val="single"/>
+    </w:rPr>
+  </w:style>
+  <w:style w:type="character" w:styleId="UnresolvedMention">
+    <w:name w:val="Unresolved Mention"/>
+    <w:basedOn w:val="DefaultParagraphFont"/>
+    <w:uiPriority w:val="99"/>
+    <w:semiHidden/>
+    <w:unhideWhenUsed/>
+    <w:rsid w:val="00A934B7"/>
+    <w:rPr>
+      <w:color w:val="605E5C"/>
+      <w:shd w:val="clear" w:color="auto" w:fill="E1DFDD"/>
+    </w:rPr>
+  </w:style>
 </w:styles>
 </file>
 

</xml_diff>

<commit_message>
feat: added july events
</commit_message>
<xml_diff>
--- a/apps/webapp/src/assets/img/gallery/upcomingevents/Sample_Calendar.docx
+++ b/apps/webapp/src/assets/img/gallery/upcomingevents/Sample_Calendar.docx
@@ -12,15 +12,15 @@
         <w:tblLook w:val="04A0" w:firstRow="1" w:lastRow="0" w:firstColumn="1" w:lastColumn="0" w:noHBand="0" w:noVBand="1"/>
       </w:tblPr>
       <w:tblGrid>
-        <w:gridCol w:w="7219"/>
+        <w:gridCol w:w="9350"/>
       </w:tblGrid>
       <w:tr>
         <w:trPr>
-          <w:trHeight w:val="12439"/>
+          <w:trHeight w:val="15862"/>
         </w:trPr>
         <w:tc>
           <w:tcPr>
-            <w:tcW w:w="7219" w:type="dxa"/>
+            <w:tcW w:w="9988" w:type="dxa"/>
             <w:shd w:val="clear" w:color="auto" w:fill="FFC000"/>
           </w:tcPr>
           <w:p>
@@ -63,7 +63,7 @@
                           <a:blip r:embed="rId4" cstate="print">
                             <a:extLst>
                               <a:ext uri="{28A0092B-C50C-407E-A947-70E740481C1C}">
-                                <a14:useLocalDpi xmlns:a14="http://schemas.microsoft.com/office/drawing/2010/main" val="0"/>
+                                <a14:useLocalDpi xmlns:a14="http://schemas.microsoft.com/office/drawing/2010/main"/>
                               </a:ext>
                             </a:extLst>
                           </a:blip>
@@ -92,8 +92,6 @@
               <w:jc w:val="center"/>
             </w:pPr>
           </w:p>
-          <w:bookmarkStart w:id="0" w:name="_GoBack"/>
-          <w:bookmarkEnd w:id="0"/>
           <w:p>
             <w:pPr>
               <w:jc w:val="center"/>
@@ -103,56 +101,16 @@
                 <w:b/>
               </w:rPr>
             </w:pPr>
-            <w:r>
-              <w:rPr>
-                <w:rFonts w:ascii="Lucida Calligraphy" w:eastAsia="Times New Roman" w:hAnsi="Lucida Calligraphy" w:cs="Tahoma"/>
-                <w:b/>
-              </w:rPr>
-              <w:fldChar w:fldCharType="begin"/>
-            </w:r>
-            <w:r>
-              <w:rPr>
-                <w:rFonts w:ascii="Lucida Calligraphy" w:eastAsia="Times New Roman" w:hAnsi="Lucida Calligraphy" w:cs="Tahoma"/>
-                <w:b/>
-              </w:rPr>
-              <w:instrText xml:space="preserve"> HYPERLINK "</w:instrText>
-            </w:r>
-            <w:r>
-              <w:rPr>
-                <w:rFonts w:ascii="Lucida Calligraphy" w:eastAsia="Times New Roman" w:hAnsi="Lucida Calligraphy" w:cs="Tahoma"/>
-                <w:b/>
-              </w:rPr>
-              <w:instrText>http://veda-circle.org</w:instrText>
-            </w:r>
-            <w:r>
-              <w:rPr>
-                <w:rFonts w:ascii="Lucida Calligraphy" w:eastAsia="Times New Roman" w:hAnsi="Lucida Calligraphy" w:cs="Tahoma"/>
-                <w:b/>
-              </w:rPr>
-              <w:instrText xml:space="preserve">" </w:instrText>
-            </w:r>
-            <w:r>
-              <w:rPr>
-                <w:rFonts w:ascii="Lucida Calligraphy" w:eastAsia="Times New Roman" w:hAnsi="Lucida Calligraphy" w:cs="Tahoma"/>
-                <w:b/>
-              </w:rPr>
-              <w:fldChar w:fldCharType="separate"/>
-            </w:r>
-            <w:r>
-              <w:rPr>
-                <w:rStyle w:val="Hyperlink"/>
-                <w:rFonts w:ascii="Lucida Calligraphy" w:eastAsia="Times New Roman" w:hAnsi="Lucida Calligraphy" w:cs="Tahoma"/>
-                <w:b/>
-              </w:rPr>
-              <w:t>http://veda-circle.org</w:t>
-            </w:r>
-            <w:r>
-              <w:rPr>
-                <w:rFonts w:ascii="Lucida Calligraphy" w:eastAsia="Times New Roman" w:hAnsi="Lucida Calligraphy" w:cs="Tahoma"/>
-                <w:b/>
-              </w:rPr>
-              <w:fldChar w:fldCharType="end"/>
-            </w:r>
+            <w:hyperlink r:id="rId5" w:history="1">
+              <w:r>
+                <w:rPr>
+                  <w:rStyle w:val="Hyperlink"/>
+                  <w:rFonts w:ascii="Lucida Calligraphy" w:eastAsia="Times New Roman" w:hAnsi="Lucida Calligraphy" w:cs="Tahoma"/>
+                  <w:b/>
+                </w:rPr>
+                <w:t>http://veda-circle.org</w:t>
+              </w:r>
+            </w:hyperlink>
           </w:p>
           <w:p>
             <w:pPr>
@@ -209,7 +167,7 @@
                 <w:sz w:val="44"/>
                 <w:szCs w:val="44"/>
               </w:rPr>
-              <w:t xml:space="preserve">June </w:t>
+              <w:t>July</w:t>
             </w:r>
             <w:r>
               <w:rPr>
@@ -220,335 +178,728 @@
                 <w:sz w:val="44"/>
                 <w:szCs w:val="44"/>
               </w:rPr>
+              <w:t xml:space="preserve"> </w:t>
+            </w:r>
+            <w:r>
+              <w:rPr>
+                <w:rFonts w:ascii="Monotype Corsiva" w:eastAsia="Times New Roman" w:hAnsi="Monotype Corsiva" w:cs="Tahoma"/>
+                <w:b/>
+                <w:i/>
+                <w:color w:val="002060"/>
+                <w:sz w:val="44"/>
+                <w:szCs w:val="44"/>
+              </w:rPr>
               <w:t>2019</w:t>
             </w:r>
           </w:p>
           <w:p>
             <w:pPr>
-              <w:jc w:val="center"/>
-              <w:rPr>
-                <w:rFonts w:ascii="Monotype Corsiva" w:eastAsia="Times New Roman" w:hAnsi="Monotype Corsiva" w:cs="Tahoma"/>
-                <w:b/>
-                <w:i/>
-                <w:color w:val="002060"/>
-                <w:sz w:val="40"/>
-                <w:szCs w:val="48"/>
-              </w:rPr>
-            </w:pPr>
-          </w:p>
-          <w:p>
-            <w:pPr>
-              <w:jc w:val="center"/>
-              <w:rPr>
-                <w:rFonts w:ascii="Candara" w:hAnsi="Candara"/>
-                <w:b/>
-                <w:bCs/>
+              <w:rPr>
+                <w:rFonts w:ascii="Candara" w:hAnsi="Candara"/>
                 <w:color w:val="002060"/>
                 <w:sz w:val="28"/>
                 <w:szCs w:val="28"/>
               </w:rPr>
             </w:pPr>
-            <w:r>
-              <w:rPr>
-                <w:rFonts w:ascii="Candara" w:hAnsi="Candara"/>
-                <w:b/>
-                <w:bCs/>
-                <w:color w:val="002060"/>
-                <w:sz w:val="28"/>
-                <w:szCs w:val="28"/>
-              </w:rPr>
-              <w:t>June-16-2019. Sunday- Poornima &amp; Anusham Pooja</w:t>
-            </w:r>
-          </w:p>
-          <w:p>
-            <w:pPr>
-              <w:jc w:val="center"/>
-              <w:rPr>
-                <w:rFonts w:ascii="Candara" w:hAnsi="Candara"/>
-                <w:color w:val="002060"/>
-                <w:sz w:val="28"/>
-                <w:szCs w:val="28"/>
-              </w:rPr>
-            </w:pPr>
-            <w:r>
-              <w:rPr>
-                <w:rFonts w:ascii="Candara" w:hAnsi="Candara"/>
-                <w:color w:val="002060"/>
-                <w:sz w:val="28"/>
-                <w:szCs w:val="28"/>
-              </w:rPr>
-              <w:t>5:30 pm - Sathyanarayana Pooja</w:t>
-            </w:r>
-            <w:r>
-              <w:rPr>
-                <w:rFonts w:ascii="Candara" w:hAnsi="Candara"/>
-                <w:color w:val="002060"/>
-                <w:sz w:val="28"/>
-                <w:szCs w:val="28"/>
-              </w:rPr>
-              <w:t xml:space="preserve"> &amp; </w:t>
-            </w:r>
-            <w:r>
-              <w:rPr>
-                <w:rFonts w:ascii="Candara" w:hAnsi="Candara"/>
-                <w:color w:val="002060"/>
-                <w:sz w:val="28"/>
-                <w:szCs w:val="28"/>
-              </w:rPr>
-              <w:t>Katha,</w:t>
-            </w:r>
-          </w:p>
-          <w:p>
-            <w:pPr>
-              <w:jc w:val="center"/>
-              <w:rPr>
-                <w:rFonts w:ascii="Candara" w:hAnsi="Candara"/>
-                <w:color w:val="002060"/>
-                <w:sz w:val="28"/>
-                <w:szCs w:val="28"/>
-              </w:rPr>
-            </w:pPr>
-            <w:r>
-              <w:rPr>
-                <w:rFonts w:ascii="Candara" w:hAnsi="Candara"/>
-                <w:color w:val="002060"/>
-                <w:sz w:val="28"/>
-                <w:szCs w:val="28"/>
+          </w:p>
+          <w:p>
+            <w:pPr>
+              <w:jc w:val="center"/>
+              <w:rPr>
+                <w:rFonts w:ascii="Candara" w:hAnsi="Candara"/>
+                <w:b/>
+                <w:bCs/>
+                <w:color w:val="002060"/>
+                <w:sz w:val="32"/>
+                <w:szCs w:val="32"/>
+              </w:rPr>
+            </w:pPr>
+            <w:r>
+              <w:rPr>
+                <w:rFonts w:ascii="Candara" w:hAnsi="Candara"/>
+                <w:b/>
+                <w:bCs/>
+                <w:color w:val="002060"/>
+                <w:sz w:val="32"/>
+                <w:szCs w:val="32"/>
+              </w:rPr>
+              <w:t>July-8. Monday- S</w:t>
+            </w:r>
+            <w:r>
+              <w:rPr>
+                <w:rFonts w:ascii="Candara" w:hAnsi="Candara"/>
+                <w:b/>
+                <w:bCs/>
+                <w:color w:val="002060"/>
+                <w:sz w:val="32"/>
+                <w:szCs w:val="32"/>
+              </w:rPr>
+              <w:t>h</w:t>
+            </w:r>
+            <w:r>
+              <w:rPr>
+                <w:rFonts w:ascii="Candara" w:hAnsi="Candara"/>
+                <w:b/>
+                <w:bCs/>
+                <w:color w:val="002060"/>
+                <w:sz w:val="32"/>
+                <w:szCs w:val="32"/>
+              </w:rPr>
+              <w:t>ukla Sashti Vratham</w:t>
+            </w:r>
+          </w:p>
+          <w:p>
+            <w:pPr>
+              <w:jc w:val="center"/>
+              <w:rPr>
+                <w:rFonts w:ascii="Candara" w:hAnsi="Candara"/>
+                <w:color w:val="002060"/>
+                <w:sz w:val="32"/>
+                <w:szCs w:val="32"/>
+              </w:rPr>
+            </w:pPr>
+            <w:r>
+              <w:rPr>
+                <w:rFonts w:ascii="Candara" w:hAnsi="Candara"/>
+                <w:color w:val="002060"/>
+                <w:sz w:val="32"/>
+                <w:szCs w:val="32"/>
+              </w:rPr>
+              <w:t>6:00 pm- Lord Subramanya &amp; Shiva Abhishekam</w:t>
+            </w:r>
+          </w:p>
+          <w:p>
+            <w:pPr>
+              <w:jc w:val="center"/>
+              <w:rPr>
+                <w:rFonts w:ascii="Candara" w:hAnsi="Candara"/>
+                <w:color w:val="002060"/>
+                <w:sz w:val="32"/>
+                <w:szCs w:val="32"/>
+              </w:rPr>
+            </w:pPr>
+            <w:r>
+              <w:rPr>
+                <w:rFonts w:ascii="Candara" w:hAnsi="Candara"/>
+                <w:color w:val="002060"/>
+                <w:sz w:val="32"/>
+                <w:szCs w:val="32"/>
+              </w:rPr>
+              <w:t>7:15 pm - Archana, Hanuman Chalisa -Aarthi-Prasad</w:t>
+            </w:r>
+          </w:p>
+          <w:p>
+            <w:pPr>
+              <w:jc w:val="center"/>
+              <w:rPr>
+                <w:rFonts w:ascii="Candara" w:hAnsi="Candara"/>
+                <w:color w:val="002060"/>
+                <w:sz w:val="32"/>
+                <w:szCs w:val="32"/>
+              </w:rPr>
+            </w:pPr>
+          </w:p>
+          <w:p>
+            <w:pPr>
+              <w:jc w:val="center"/>
+              <w:rPr>
+                <w:rFonts w:ascii="Candara" w:hAnsi="Candara"/>
+                <w:b/>
+                <w:bCs/>
+                <w:color w:val="002060"/>
+                <w:sz w:val="32"/>
+                <w:szCs w:val="32"/>
+              </w:rPr>
+            </w:pPr>
+            <w:r>
+              <w:rPr>
+                <w:rFonts w:ascii="Candara" w:hAnsi="Candara"/>
+                <w:b/>
+                <w:bCs/>
+                <w:color w:val="002060"/>
+                <w:sz w:val="32"/>
+                <w:szCs w:val="32"/>
+              </w:rPr>
+              <w:t>July-14. Sunday - Pradosham -</w:t>
+            </w:r>
+          </w:p>
+          <w:p>
+            <w:pPr>
+              <w:jc w:val="center"/>
+              <w:rPr>
+                <w:rFonts w:ascii="Candara" w:hAnsi="Candara"/>
+                <w:color w:val="002060"/>
+                <w:sz w:val="32"/>
+                <w:szCs w:val="32"/>
+              </w:rPr>
+            </w:pPr>
+            <w:r>
+              <w:rPr>
+                <w:rFonts w:ascii="Candara" w:hAnsi="Candara"/>
+                <w:color w:val="002060"/>
+                <w:sz w:val="32"/>
+                <w:szCs w:val="32"/>
+              </w:rPr>
+              <w:t>5:00 pm - Mahanyasa Poorvaka Rudra Abhishekam- Lingashtakam –</w:t>
+            </w:r>
+          </w:p>
+          <w:p>
+            <w:pPr>
+              <w:jc w:val="center"/>
+              <w:rPr>
+                <w:rFonts w:ascii="Candara" w:hAnsi="Candara"/>
+                <w:color w:val="002060"/>
+                <w:sz w:val="32"/>
+                <w:szCs w:val="32"/>
+              </w:rPr>
+            </w:pPr>
+            <w:r>
+              <w:rPr>
+                <w:rFonts w:ascii="Candara" w:hAnsi="Candara"/>
+                <w:color w:val="002060"/>
+                <w:sz w:val="32"/>
+                <w:szCs w:val="32"/>
+              </w:rPr>
+              <w:t>7:15 pm - Archana -Aarthi-Prasad</w:t>
+            </w:r>
+          </w:p>
+          <w:p>
+            <w:pPr>
+              <w:jc w:val="center"/>
+              <w:rPr>
+                <w:rFonts w:ascii="Candara" w:hAnsi="Candara"/>
+                <w:color w:val="002060"/>
+                <w:sz w:val="32"/>
+                <w:szCs w:val="32"/>
+              </w:rPr>
+            </w:pPr>
+          </w:p>
+          <w:p>
+            <w:pPr>
+              <w:jc w:val="center"/>
+              <w:rPr>
+                <w:rFonts w:ascii="Candara" w:hAnsi="Candara"/>
+                <w:b/>
+                <w:bCs/>
+                <w:color w:val="002060"/>
+                <w:sz w:val="32"/>
+                <w:szCs w:val="32"/>
+              </w:rPr>
+            </w:pPr>
+            <w:r>
+              <w:rPr>
+                <w:rFonts w:ascii="Candara" w:hAnsi="Candara"/>
+                <w:b/>
+                <w:bCs/>
+                <w:color w:val="002060"/>
+                <w:sz w:val="32"/>
+                <w:szCs w:val="32"/>
+              </w:rPr>
+              <w:t>July</w:t>
+            </w:r>
+            <w:r>
+              <w:rPr>
+                <w:rFonts w:ascii="Candara" w:hAnsi="Candara"/>
+                <w:b/>
+                <w:bCs/>
+                <w:color w:val="002060"/>
+                <w:sz w:val="32"/>
+                <w:szCs w:val="32"/>
+              </w:rPr>
+              <w:t>-</w:t>
+            </w:r>
+            <w:r>
+              <w:rPr>
+                <w:rFonts w:ascii="Candara" w:hAnsi="Candara"/>
+                <w:b/>
+                <w:bCs/>
+                <w:color w:val="002060"/>
+                <w:sz w:val="32"/>
+                <w:szCs w:val="32"/>
+              </w:rPr>
+              <w:t xml:space="preserve">16. </w:t>
+            </w:r>
+            <w:bookmarkStart w:id="0" w:name="_GoBack"/>
+            <w:bookmarkEnd w:id="0"/>
+            <w:r>
+              <w:rPr>
+                <w:rFonts w:ascii="Candara" w:hAnsi="Candara"/>
+                <w:b/>
+                <w:bCs/>
+                <w:color w:val="002060"/>
+                <w:sz w:val="32"/>
+                <w:szCs w:val="32"/>
+              </w:rPr>
+              <w:t>Tuesday- Guru Poornima – VEDA Circle Day</w:t>
+            </w:r>
+          </w:p>
+          <w:p>
+            <w:pPr>
+              <w:jc w:val="center"/>
+              <w:rPr>
+                <w:rFonts w:ascii="Candara" w:hAnsi="Candara"/>
+                <w:color w:val="002060"/>
+                <w:sz w:val="32"/>
+                <w:szCs w:val="32"/>
+              </w:rPr>
+            </w:pPr>
+            <w:r>
+              <w:rPr>
+                <w:rFonts w:ascii="Candara" w:hAnsi="Candara"/>
+                <w:color w:val="002060"/>
+                <w:sz w:val="32"/>
+                <w:szCs w:val="32"/>
+              </w:rPr>
+              <w:t>6:00 pm- Lord Ganesh, Sathyanarayana Pooja -Sathyanarayana Katha</w:t>
+            </w:r>
+          </w:p>
+          <w:p>
+            <w:pPr>
+              <w:jc w:val="center"/>
+              <w:rPr>
+                <w:rFonts w:ascii="Candara" w:hAnsi="Candara"/>
+                <w:color w:val="002060"/>
+                <w:sz w:val="32"/>
+                <w:szCs w:val="32"/>
+              </w:rPr>
+            </w:pPr>
+            <w:r>
+              <w:rPr>
+                <w:rFonts w:ascii="Candara" w:hAnsi="Candara"/>
+                <w:color w:val="002060"/>
+                <w:sz w:val="32"/>
+                <w:szCs w:val="32"/>
+              </w:rPr>
+              <w:t xml:space="preserve">7:30 pm - Hanuman Chalisa, Archana- Aarthi </w:t>
+            </w:r>
+            <w:r>
+              <w:rPr>
+                <w:rFonts w:ascii="Candara" w:hAnsi="Candara"/>
+                <w:color w:val="002060"/>
+                <w:sz w:val="32"/>
+                <w:szCs w:val="32"/>
+              </w:rPr>
+              <w:t>–</w:t>
+            </w:r>
+            <w:r>
+              <w:rPr>
+                <w:rFonts w:ascii="Candara" w:hAnsi="Candara"/>
+                <w:color w:val="002060"/>
+                <w:sz w:val="32"/>
+                <w:szCs w:val="32"/>
+              </w:rPr>
+              <w:t xml:space="preserve"> Prasad</w:t>
+            </w:r>
+            <w:r>
+              <w:rPr>
+                <w:rFonts w:ascii="Candara" w:hAnsi="Candara"/>
+                <w:color w:val="002060"/>
+                <w:sz w:val="32"/>
+                <w:szCs w:val="32"/>
+              </w:rPr>
+              <w:t xml:space="preserve"> followed by </w:t>
+            </w:r>
+            <w:r>
+              <w:rPr>
+                <w:rFonts w:ascii="Candara" w:hAnsi="Candara"/>
+                <w:b/>
+                <w:bCs/>
+                <w:color w:val="002060"/>
+                <w:sz w:val="32"/>
+                <w:szCs w:val="32"/>
+              </w:rPr>
+              <w:t>Arunachala Prada</w:t>
+            </w:r>
+            <w:r>
+              <w:rPr>
+                <w:rFonts w:ascii="Candara" w:hAnsi="Candara"/>
+                <w:b/>
+                <w:bCs/>
+                <w:color w:val="002060"/>
+                <w:sz w:val="32"/>
+                <w:szCs w:val="32"/>
+              </w:rPr>
+              <w:t>k</w:t>
+            </w:r>
+            <w:r>
+              <w:rPr>
+                <w:rFonts w:ascii="Candara" w:hAnsi="Candara"/>
+                <w:b/>
+                <w:bCs/>
+                <w:color w:val="002060"/>
+                <w:sz w:val="32"/>
+                <w:szCs w:val="32"/>
+              </w:rPr>
+              <w:t>shanam</w:t>
+            </w:r>
+            <w:r>
+              <w:rPr>
+                <w:rFonts w:ascii="Candara" w:hAnsi="Candara"/>
+                <w:b/>
+                <w:bCs/>
+                <w:color w:val="002060"/>
+                <w:sz w:val="32"/>
+                <w:szCs w:val="32"/>
+              </w:rPr>
+              <w:t>.</w:t>
+            </w:r>
+          </w:p>
+          <w:p>
+            <w:pPr>
+              <w:rPr>
+                <w:rFonts w:ascii="Candara" w:hAnsi="Candara"/>
+                <w:color w:val="002060"/>
+                <w:sz w:val="32"/>
+                <w:szCs w:val="32"/>
+              </w:rPr>
+            </w:pPr>
+          </w:p>
+          <w:p>
+            <w:pPr>
+              <w:jc w:val="center"/>
+              <w:rPr>
+                <w:rFonts w:ascii="Candara" w:hAnsi="Candara"/>
+                <w:b/>
+                <w:bCs/>
+                <w:color w:val="002060"/>
+                <w:sz w:val="32"/>
+                <w:szCs w:val="32"/>
+              </w:rPr>
+            </w:pPr>
+            <w:r>
+              <w:rPr>
+                <w:rFonts w:ascii="Candara" w:hAnsi="Candara"/>
+                <w:b/>
+                <w:bCs/>
+                <w:color w:val="002060"/>
+                <w:sz w:val="32"/>
+                <w:szCs w:val="32"/>
+              </w:rPr>
+              <w:t>July-19. 1st Aadi-Friday- Sankatahara Chathurthi</w:t>
+            </w:r>
+          </w:p>
+          <w:p>
+            <w:pPr>
+              <w:jc w:val="center"/>
+              <w:rPr>
+                <w:rFonts w:ascii="Candara" w:hAnsi="Candara"/>
+                <w:color w:val="002060"/>
+                <w:sz w:val="32"/>
+                <w:szCs w:val="32"/>
+              </w:rPr>
+            </w:pPr>
+            <w:r>
+              <w:rPr>
+                <w:rFonts w:ascii="Candara" w:hAnsi="Candara"/>
+                <w:color w:val="002060"/>
+                <w:sz w:val="32"/>
+                <w:szCs w:val="32"/>
+              </w:rPr>
+              <w:t>6:00 pm - Ganesh Havan-Lord Ganesha Abhishekam-</w:t>
+            </w:r>
+          </w:p>
+          <w:p>
+            <w:pPr>
+              <w:jc w:val="center"/>
+              <w:rPr>
+                <w:rFonts w:ascii="Candara" w:hAnsi="Candara"/>
+                <w:color w:val="002060"/>
+                <w:sz w:val="32"/>
+                <w:szCs w:val="32"/>
+              </w:rPr>
+            </w:pPr>
+            <w:r>
+              <w:rPr>
+                <w:rFonts w:ascii="Candara" w:hAnsi="Candara"/>
+                <w:color w:val="002060"/>
+                <w:sz w:val="32"/>
+                <w:szCs w:val="32"/>
+              </w:rPr>
+              <w:t>6:40 LalithaSahasra NamaParayanam-Ayyappa Pooja-</w:t>
+            </w:r>
+          </w:p>
+          <w:p>
+            <w:pPr>
+              <w:jc w:val="center"/>
+              <w:rPr>
+                <w:rFonts w:ascii="Candara" w:hAnsi="Candara"/>
+                <w:color w:val="002060"/>
+                <w:sz w:val="32"/>
+                <w:szCs w:val="32"/>
+              </w:rPr>
+            </w:pPr>
+            <w:r>
+              <w:rPr>
+                <w:rFonts w:ascii="Candara" w:hAnsi="Candara"/>
+                <w:color w:val="002060"/>
+                <w:sz w:val="32"/>
+                <w:szCs w:val="32"/>
+              </w:rPr>
+              <w:t>7:15 pm - Archana -Aarthi-Prasad</w:t>
+            </w:r>
+          </w:p>
+          <w:p>
+            <w:pPr>
+              <w:rPr>
+                <w:rFonts w:ascii="Candara" w:hAnsi="Candara"/>
+                <w:color w:val="002060"/>
+                <w:sz w:val="32"/>
+                <w:szCs w:val="32"/>
+              </w:rPr>
+            </w:pPr>
+          </w:p>
+          <w:p>
+            <w:pPr>
+              <w:jc w:val="center"/>
+              <w:rPr>
+                <w:rFonts w:ascii="Candara" w:hAnsi="Candara"/>
+                <w:b/>
+                <w:bCs/>
+                <w:color w:val="002060"/>
+                <w:sz w:val="32"/>
+                <w:szCs w:val="32"/>
+              </w:rPr>
+            </w:pPr>
+            <w:r>
+              <w:rPr>
+                <w:rFonts w:ascii="Candara" w:hAnsi="Candara"/>
+                <w:b/>
+                <w:bCs/>
+                <w:color w:val="002060"/>
+                <w:sz w:val="32"/>
+                <w:szCs w:val="32"/>
+              </w:rPr>
+              <w:t>July-26-2nd Aadi Friday &amp; Aadi Krithikai</w:t>
+            </w:r>
+          </w:p>
+          <w:p>
+            <w:pPr>
+              <w:jc w:val="center"/>
+              <w:rPr>
+                <w:rFonts w:ascii="Candara" w:hAnsi="Candara"/>
+                <w:color w:val="002060"/>
+                <w:sz w:val="32"/>
+                <w:szCs w:val="32"/>
+              </w:rPr>
+            </w:pPr>
+            <w:r>
+              <w:rPr>
+                <w:rFonts w:ascii="Candara" w:hAnsi="Candara"/>
+                <w:color w:val="002060"/>
+                <w:sz w:val="32"/>
+                <w:szCs w:val="32"/>
+              </w:rPr>
+              <w:t>6:00 pm - Lord Subramanya Abhishekam</w:t>
+            </w:r>
+          </w:p>
+          <w:p>
+            <w:pPr>
+              <w:jc w:val="center"/>
+              <w:rPr>
+                <w:rFonts w:ascii="Candara" w:hAnsi="Candara"/>
+                <w:color w:val="002060"/>
+                <w:sz w:val="32"/>
+                <w:szCs w:val="32"/>
+              </w:rPr>
+            </w:pPr>
+            <w:r>
+              <w:rPr>
+                <w:rFonts w:ascii="Candara" w:hAnsi="Candara"/>
+                <w:color w:val="002060"/>
+                <w:sz w:val="32"/>
+                <w:szCs w:val="32"/>
+              </w:rPr>
+              <w:t>6:40 pm Lalitha SahasraNama Parayanam</w:t>
+            </w:r>
+          </w:p>
+          <w:p>
+            <w:pPr>
+              <w:jc w:val="center"/>
+              <w:rPr>
+                <w:rFonts w:ascii="Candara" w:hAnsi="Candara"/>
+                <w:color w:val="002060"/>
+                <w:sz w:val="32"/>
+                <w:szCs w:val="32"/>
+              </w:rPr>
+            </w:pPr>
+            <w:r>
+              <w:rPr>
+                <w:rFonts w:ascii="Candara" w:hAnsi="Candara"/>
+                <w:color w:val="002060"/>
+                <w:sz w:val="32"/>
+                <w:szCs w:val="32"/>
+              </w:rPr>
+              <w:t>7:30 pm - Archana -Aarthi-Prasad</w:t>
+            </w:r>
+          </w:p>
+          <w:p>
+            <w:pPr>
+              <w:jc w:val="center"/>
+              <w:rPr>
+                <w:rFonts w:ascii="Candara" w:hAnsi="Candara"/>
+                <w:color w:val="002060"/>
+                <w:sz w:val="32"/>
+                <w:szCs w:val="32"/>
+              </w:rPr>
+            </w:pPr>
+          </w:p>
+          <w:p>
+            <w:pPr>
+              <w:jc w:val="center"/>
+              <w:rPr>
+                <w:rFonts w:ascii="Candara" w:hAnsi="Candara"/>
+                <w:b/>
+                <w:bCs/>
+                <w:color w:val="002060"/>
+                <w:sz w:val="32"/>
+                <w:szCs w:val="32"/>
+              </w:rPr>
+            </w:pPr>
+            <w:r>
+              <w:rPr>
+                <w:rFonts w:ascii="Candara" w:hAnsi="Candara"/>
+                <w:b/>
+                <w:bCs/>
+                <w:color w:val="002060"/>
+                <w:sz w:val="32"/>
+                <w:szCs w:val="32"/>
+              </w:rPr>
+              <w:t>July-29. Monday- - Somvar Pradosham</w:t>
+            </w:r>
+          </w:p>
+          <w:p>
+            <w:pPr>
+              <w:jc w:val="center"/>
+              <w:rPr>
+                <w:rFonts w:ascii="Candara" w:hAnsi="Candara"/>
+                <w:color w:val="002060"/>
+                <w:sz w:val="32"/>
+                <w:szCs w:val="32"/>
+              </w:rPr>
+            </w:pPr>
+            <w:r>
+              <w:rPr>
+                <w:rFonts w:ascii="Candara" w:hAnsi="Candara"/>
+                <w:color w:val="002060"/>
+                <w:sz w:val="32"/>
+                <w:szCs w:val="32"/>
+              </w:rPr>
+              <w:t>6:00 pm - Shiva Abhishekam -Lingashtakam</w:t>
+            </w:r>
+          </w:p>
+          <w:p>
+            <w:pPr>
+              <w:jc w:val="center"/>
+              <w:rPr>
+                <w:rFonts w:ascii="Candara" w:hAnsi="Candara"/>
+                <w:color w:val="002060"/>
+                <w:sz w:val="32"/>
+                <w:szCs w:val="32"/>
+              </w:rPr>
+            </w:pPr>
+            <w:r>
+              <w:rPr>
+                <w:rFonts w:ascii="Candara" w:hAnsi="Candara"/>
+                <w:color w:val="002060"/>
+                <w:sz w:val="32"/>
+                <w:szCs w:val="32"/>
+              </w:rPr>
+              <w:t>7:30 pm - Archana -Aarthi-Prasad</w:t>
+            </w:r>
+          </w:p>
+          <w:p>
+            <w:pPr>
+              <w:jc w:val="center"/>
+              <w:rPr>
+                <w:rFonts w:ascii="Candara" w:hAnsi="Candara"/>
+                <w:color w:val="002060"/>
+                <w:sz w:val="32"/>
+                <w:szCs w:val="32"/>
+              </w:rPr>
+            </w:pPr>
+          </w:p>
+          <w:p>
+            <w:pPr>
+              <w:pStyle w:val="NoSpacing"/>
+              <w:jc w:val="center"/>
+              <w:rPr>
+                <w:rFonts w:ascii="Candara" w:hAnsi="Candara"/>
+                <w:b/>
+                <w:bCs/>
+                <w:color w:val="002060"/>
+                <w:sz w:val="32"/>
+                <w:szCs w:val="32"/>
+              </w:rPr>
+            </w:pPr>
+          </w:p>
+          <w:p>
+            <w:pPr>
+              <w:pStyle w:val="NoSpacing"/>
+              <w:jc w:val="center"/>
+              <w:rPr>
+                <w:rFonts w:ascii="Candara" w:hAnsi="Candara"/>
+                <w:b/>
+                <w:bCs/>
+                <w:color w:val="002060"/>
+                <w:sz w:val="32"/>
+                <w:szCs w:val="32"/>
+              </w:rPr>
+            </w:pPr>
+            <w:r>
+              <w:rPr>
+                <w:rFonts w:ascii="Candara" w:hAnsi="Candara"/>
+                <w:b/>
+                <w:bCs/>
+                <w:color w:val="002060"/>
+                <w:sz w:val="32"/>
+                <w:szCs w:val="32"/>
+              </w:rPr>
+              <w:t>Every Monday –</w:t>
+            </w:r>
+            <w:r>
+              <w:rPr>
+                <w:rFonts w:ascii="Candara" w:hAnsi="Candara"/>
+                <w:b/>
+                <w:bCs/>
+                <w:color w:val="002060"/>
+                <w:sz w:val="32"/>
+                <w:szCs w:val="32"/>
               </w:rPr>
               <w:t xml:space="preserve"> </w:t>
             </w:r>
             <w:r>
               <w:rPr>
                 <w:rFonts w:ascii="Candara" w:hAnsi="Candara"/>
-                <w:color w:val="002060"/>
-                <w:sz w:val="28"/>
-                <w:szCs w:val="28"/>
-              </w:rPr>
-              <w:t>Periyava Paduka</w:t>
-            </w:r>
-            <w:r>
-              <w:rPr>
-                <w:rFonts w:ascii="Candara" w:hAnsi="Candara"/>
-                <w:color w:val="002060"/>
-                <w:sz w:val="28"/>
-                <w:szCs w:val="28"/>
+                <w:b/>
+                <w:bCs/>
+                <w:color w:val="002060"/>
+                <w:sz w:val="32"/>
+                <w:szCs w:val="32"/>
+              </w:rPr>
+              <w:t>Somavara</w:t>
+            </w:r>
+            <w:r>
+              <w:rPr>
+                <w:rFonts w:ascii="Candara" w:hAnsi="Candara"/>
+                <w:b/>
+                <w:bCs/>
+                <w:color w:val="002060"/>
+                <w:sz w:val="32"/>
+                <w:szCs w:val="32"/>
               </w:rPr>
               <w:t xml:space="preserve"> </w:t>
             </w:r>
             <w:r>
               <w:rPr>
                 <w:rFonts w:ascii="Candara" w:hAnsi="Candara"/>
-                <w:color w:val="002060"/>
-                <w:sz w:val="28"/>
-                <w:szCs w:val="28"/>
-              </w:rPr>
-              <w:t>Abhishekam</w:t>
-            </w:r>
-          </w:p>
-          <w:p>
-            <w:pPr>
-              <w:jc w:val="center"/>
-              <w:rPr>
-                <w:rFonts w:ascii="Candara" w:hAnsi="Candara"/>
-                <w:color w:val="002060"/>
-                <w:sz w:val="28"/>
-                <w:szCs w:val="28"/>
-              </w:rPr>
-            </w:pPr>
-            <w:r>
-              <w:rPr>
-                <w:rFonts w:ascii="Candara" w:hAnsi="Candara"/>
-                <w:color w:val="002060"/>
-                <w:sz w:val="28"/>
-                <w:szCs w:val="28"/>
-              </w:rPr>
-              <w:t>7:30 pm - Archana- Aarthi -Prasad.</w:t>
-            </w:r>
-          </w:p>
-          <w:p>
-            <w:pPr>
-              <w:jc w:val="center"/>
-              <w:rPr>
-                <w:rFonts w:ascii="Candara" w:hAnsi="Candara"/>
-                <w:color w:val="002060"/>
-                <w:sz w:val="28"/>
-                <w:szCs w:val="28"/>
-              </w:rPr>
-            </w:pPr>
-          </w:p>
-          <w:p>
-            <w:pPr>
-              <w:jc w:val="center"/>
-              <w:rPr>
-                <w:rFonts w:ascii="Candara" w:hAnsi="Candara"/>
-                <w:color w:val="002060"/>
-                <w:sz w:val="28"/>
-                <w:szCs w:val="28"/>
-              </w:rPr>
-            </w:pPr>
-            <w:r>
-              <w:rPr>
-                <w:rFonts w:ascii="Candara" w:hAnsi="Candara"/>
-                <w:b/>
-                <w:bCs/>
-                <w:color w:val="002060"/>
-                <w:sz w:val="28"/>
-                <w:szCs w:val="28"/>
-              </w:rPr>
-              <w:t>June-20-2019. Thursday- Sankatahara Chathurthi</w:t>
-            </w:r>
-            <w:r>
-              <w:rPr>
-                <w:rFonts w:ascii="Candara" w:hAnsi="Candara"/>
-                <w:color w:val="002060"/>
-                <w:sz w:val="28"/>
-                <w:szCs w:val="28"/>
-              </w:rPr>
-              <w:t>-</w:t>
-            </w:r>
-          </w:p>
-          <w:p>
-            <w:pPr>
-              <w:jc w:val="center"/>
-              <w:rPr>
-                <w:rFonts w:ascii="Candara" w:hAnsi="Candara"/>
-                <w:color w:val="002060"/>
-                <w:sz w:val="28"/>
-                <w:szCs w:val="28"/>
-              </w:rPr>
-            </w:pPr>
-            <w:r>
-              <w:rPr>
-                <w:rFonts w:ascii="Candara" w:hAnsi="Candara"/>
-                <w:color w:val="002060"/>
-                <w:sz w:val="28"/>
-                <w:szCs w:val="28"/>
-              </w:rPr>
-              <w:t>5:30 pm-Ganesh</w:t>
-            </w:r>
-            <w:r>
-              <w:rPr>
-                <w:rFonts w:ascii="Candara" w:hAnsi="Candara"/>
-                <w:color w:val="002060"/>
-                <w:sz w:val="28"/>
-                <w:szCs w:val="28"/>
-              </w:rPr>
-              <w:t>a</w:t>
-            </w:r>
-            <w:r>
-              <w:rPr>
-                <w:rFonts w:ascii="Candara" w:hAnsi="Candara"/>
-                <w:color w:val="002060"/>
-                <w:sz w:val="28"/>
-                <w:szCs w:val="28"/>
-              </w:rPr>
-              <w:t xml:space="preserve"> Havan, Lord Ganesha Abhishekam-Ayyappa Pooja</w:t>
-            </w:r>
-          </w:p>
-          <w:p>
-            <w:pPr>
-              <w:jc w:val="center"/>
-              <w:rPr>
-                <w:rFonts w:ascii="Candara" w:hAnsi="Candara"/>
-                <w:color w:val="002060"/>
-                <w:sz w:val="28"/>
-                <w:szCs w:val="28"/>
-              </w:rPr>
-            </w:pPr>
-            <w:r>
-              <w:rPr>
-                <w:rFonts w:ascii="Candara" w:hAnsi="Candara"/>
-                <w:color w:val="002060"/>
-                <w:sz w:val="28"/>
-                <w:szCs w:val="28"/>
-              </w:rPr>
-              <w:t>7:15 pm - Archana- Aarthi -Prasad.</w:t>
-            </w:r>
-          </w:p>
-          <w:p>
-            <w:pPr>
-              <w:rPr>
-                <w:rFonts w:ascii="Candara" w:hAnsi="Candara"/>
-                <w:color w:val="002060"/>
-                <w:sz w:val="28"/>
-                <w:szCs w:val="28"/>
-              </w:rPr>
-            </w:pPr>
-          </w:p>
-          <w:p>
-            <w:pPr>
-              <w:jc w:val="center"/>
-              <w:rPr>
-                <w:rFonts w:ascii="Candara" w:hAnsi="Candara"/>
-                <w:b/>
-                <w:bCs/>
-                <w:color w:val="002060"/>
-                <w:sz w:val="28"/>
-                <w:szCs w:val="28"/>
-              </w:rPr>
-            </w:pPr>
-            <w:r>
-              <w:rPr>
-                <w:rFonts w:ascii="Candara" w:hAnsi="Candara"/>
-                <w:b/>
-                <w:bCs/>
-                <w:color w:val="002060"/>
-                <w:sz w:val="28"/>
-                <w:szCs w:val="28"/>
-              </w:rPr>
-              <w:t>June-30-2019. Sunday- Pradosham</w:t>
-            </w:r>
-          </w:p>
-          <w:p>
-            <w:pPr>
-              <w:jc w:val="center"/>
-              <w:rPr>
-                <w:rFonts w:ascii="Candara" w:hAnsi="Candara"/>
-                <w:color w:val="002060"/>
-                <w:sz w:val="28"/>
-                <w:szCs w:val="28"/>
-              </w:rPr>
-            </w:pPr>
-            <w:r>
-              <w:rPr>
-                <w:rFonts w:ascii="Candara" w:hAnsi="Candara"/>
-                <w:color w:val="002060"/>
-                <w:sz w:val="28"/>
-                <w:szCs w:val="28"/>
-              </w:rPr>
-              <w:t>5:00 pm - Mahanyasa Poorvaka Rudra Abhishekam- Lingashtakam</w:t>
-            </w:r>
-          </w:p>
-          <w:p>
-            <w:pPr>
-              <w:jc w:val="center"/>
-              <w:rPr>
-                <w:rFonts w:ascii="Candara" w:hAnsi="Candara"/>
-                <w:color w:val="002060"/>
-                <w:sz w:val="28"/>
-                <w:szCs w:val="28"/>
-              </w:rPr>
-            </w:pPr>
-            <w:r>
-              <w:rPr>
-                <w:rFonts w:ascii="Candara" w:hAnsi="Candara"/>
-                <w:color w:val="002060"/>
-                <w:sz w:val="28"/>
-                <w:szCs w:val="28"/>
-              </w:rPr>
-              <w:t>7:15 pm - Archana- Aarthi -Prasad.</w:t>
-            </w:r>
-          </w:p>
-          <w:p>
-            <w:pPr>
-              <w:jc w:val="center"/>
-              <w:rPr>
-                <w:rFonts w:ascii="Candara" w:hAnsi="Candara"/>
-                <w:color w:val="002060"/>
-                <w:sz w:val="28"/>
-                <w:szCs w:val="28"/>
-              </w:rPr>
-            </w:pPr>
+                <w:b/>
+                <w:bCs/>
+                <w:color w:val="002060"/>
+                <w:sz w:val="32"/>
+                <w:szCs w:val="32"/>
+              </w:rPr>
+              <w:t>RudraAbhishekam.</w:t>
+            </w:r>
           </w:p>
           <w:p>
             <w:pPr>
@@ -559,8 +910,8 @@
                 <w:b/>
                 <w:bCs/>
                 <w:color w:val="002060"/>
-                <w:sz w:val="24"/>
-                <w:szCs w:val="24"/>
+                <w:sz w:val="32"/>
+                <w:szCs w:val="32"/>
               </w:rPr>
             </w:pPr>
           </w:p>
@@ -570,23 +921,33 @@
               <w:jc w:val="center"/>
               <w:rPr>
                 <w:rFonts w:ascii="Candara" w:hAnsi="Candara"/>
-                <w:b/>
-                <w:bCs/>
-                <w:color w:val="002060"/>
-                <w:sz w:val="24"/>
-                <w:szCs w:val="24"/>
-              </w:rPr>
-            </w:pPr>
-            <w:r>
-              <w:rPr>
-                <w:rFonts w:ascii="Candara" w:hAnsi="Candara"/>
-                <w:b/>
-                <w:bCs/>
-                <w:color w:val="002060"/>
-                <w:sz w:val="24"/>
-                <w:szCs w:val="24"/>
-              </w:rPr>
-              <w:t>Every Monday – regular event – Somavara RudraAbhishekam.</w:t>
+                <w:sz w:val="32"/>
+                <w:szCs w:val="32"/>
+              </w:rPr>
+            </w:pPr>
+            <w:r>
+              <w:rPr>
+                <w:rFonts w:ascii="Candara" w:hAnsi="Candara"/>
+                <w:sz w:val="32"/>
+                <w:szCs w:val="32"/>
+              </w:rPr>
+              <w:t>All the above events happen at Sanatan Dharma Temple, Norwalk,</w:t>
+            </w:r>
+            <w:r>
+              <w:rPr>
+                <w:rFonts w:ascii="Candara" w:hAnsi="Candara"/>
+                <w:sz w:val="32"/>
+                <w:szCs w:val="32"/>
+              </w:rPr>
+              <w:t xml:space="preserve"> </w:t>
+            </w:r>
+            <w:r>
+              <w:rPr>
+                <w:rFonts w:ascii="Candara" w:hAnsi="Candara"/>
+                <w:sz w:val="32"/>
+                <w:szCs w:val="32"/>
+              </w:rPr>
+              <w:t>CA.</w:t>
             </w:r>
           </w:p>
           <w:p>
@@ -594,45 +955,26 @@
               <w:pStyle w:val="NoSpacing"/>
               <w:jc w:val="center"/>
               <w:rPr>
-                <w:sz w:val="24"/>
-                <w:szCs w:val="24"/>
-              </w:rPr>
-            </w:pPr>
-            <w:r>
-              <w:rPr>
-                <w:sz w:val="24"/>
-                <w:szCs w:val="24"/>
-              </w:rPr>
-              <w:t>All the above events happen at Sanatan Dharma Temple, Norwalk,</w:t>
-            </w:r>
-            <w:r>
-              <w:rPr>
-                <w:sz w:val="24"/>
-                <w:szCs w:val="24"/>
-              </w:rPr>
-              <w:t xml:space="preserve"> </w:t>
-            </w:r>
-            <w:r>
-              <w:rPr>
-                <w:sz w:val="24"/>
-                <w:szCs w:val="24"/>
-              </w:rPr>
-              <w:t>CA.</w:t>
-            </w:r>
+                <w:sz w:val="32"/>
+                <w:szCs w:val="32"/>
+              </w:rPr>
+            </w:pPr>
           </w:p>
           <w:p>
             <w:pPr>
               <w:pStyle w:val="NoSpacing"/>
               <w:jc w:val="center"/>
               <w:rPr>
-                <w:sz w:val="24"/>
-                <w:szCs w:val="24"/>
-              </w:rPr>
-            </w:pPr>
-            <w:r>
-              <w:rPr>
-                <w:sz w:val="24"/>
-                <w:szCs w:val="24"/>
+                <w:rFonts w:ascii="Candara" w:hAnsi="Candara"/>
+                <w:sz w:val="32"/>
+                <w:szCs w:val="32"/>
+              </w:rPr>
+            </w:pPr>
+            <w:r>
+              <w:rPr>
+                <w:rFonts w:ascii="Candara" w:hAnsi="Candara"/>
+                <w:sz w:val="32"/>
+                <w:szCs w:val="32"/>
               </w:rPr>
               <w:t>All are welcome.</w:t>
             </w:r>
@@ -642,84 +984,18 @@
               <w:pStyle w:val="NoSpacing"/>
               <w:jc w:val="center"/>
               <w:rPr>
-                <w:sz w:val="24"/>
-                <w:szCs w:val="24"/>
-              </w:rPr>
-            </w:pPr>
-            <w:r>
-              <w:rPr>
-                <w:sz w:val="24"/>
-                <w:szCs w:val="24"/>
+                <w:rFonts w:ascii="Candara" w:hAnsi="Candara"/>
+                <w:sz w:val="32"/>
+                <w:szCs w:val="32"/>
+              </w:rPr>
+            </w:pPr>
+            <w:r>
+              <w:rPr>
+                <w:rFonts w:ascii="Candara" w:hAnsi="Candara"/>
+                <w:sz w:val="32"/>
+                <w:szCs w:val="32"/>
               </w:rPr>
               <w:t>Shubam.</w:t>
-            </w:r>
-          </w:p>
-          <w:p>
-            <w:pPr>
-              <w:pStyle w:val="NoSpacing"/>
-              <w:jc w:val="center"/>
-              <w:rPr>
-                <w:rFonts w:ascii="Candara" w:hAnsi="Candara"/>
-                <w:b/>
-                <w:color w:val="002060"/>
-                <w:sz w:val="24"/>
-                <w:szCs w:val="24"/>
-              </w:rPr>
-            </w:pPr>
-          </w:p>
-          <w:p>
-            <w:pPr>
-              <w:jc w:val="center"/>
-              <w:rPr>
-                <w:rFonts w:ascii="Candara" w:hAnsi="Candara"/>
-                <w:color w:val="002060"/>
-                <w:sz w:val="28"/>
-                <w:szCs w:val="28"/>
-              </w:rPr>
-            </w:pPr>
-            <w:r>
-              <w:rPr>
-                <w:rFonts w:ascii="Candara" w:hAnsi="Candara"/>
-                <w:b/>
-                <w:noProof/>
-                <w:color w:val="002060"/>
-                <w:sz w:val="28"/>
-              </w:rPr>
-              <w:drawing>
-                <wp:inline distT="0" distB="0" distL="0" distR="0" wp14:anchorId="0F464B00" wp14:editId="16B7EE35">
-                  <wp:extent cx="1158844" cy="594720"/>
-                  <wp:effectExtent l="0" t="0" r="0" b="2540"/>
-                  <wp:docPr id="6" name="Picture 6"/>
-                  <wp:cNvGraphicFramePr>
-                    <a:graphicFrameLocks xmlns:a="http://schemas.openxmlformats.org/drawingml/2006/main" noChangeAspect="1"/>
-                  </wp:cNvGraphicFramePr>
-                  <a:graphic xmlns:a="http://schemas.openxmlformats.org/drawingml/2006/main">
-                    <a:graphicData uri="http://schemas.openxmlformats.org/drawingml/2006/picture">
-                      <pic:pic xmlns:pic="http://schemas.openxmlformats.org/drawingml/2006/picture">
-                        <pic:nvPicPr>
-                          <pic:cNvPr id="1" name=""/>
-                          <pic:cNvPicPr/>
-                        </pic:nvPicPr>
-                        <pic:blipFill>
-                          <a:blip r:embed="rId5"/>
-                          <a:stretch>
-                            <a:fillRect/>
-                          </a:stretch>
-                        </pic:blipFill>
-                        <pic:spPr>
-                          <a:xfrm>
-                            <a:off x="0" y="0"/>
-                            <a:ext cx="1211116" cy="621546"/>
-                          </a:xfrm>
-                          <a:prstGeom prst="rect">
-                            <a:avLst/>
-                          </a:prstGeom>
-                        </pic:spPr>
-                      </pic:pic>
-                    </a:graphicData>
-                  </a:graphic>
-                </wp:inline>
-              </w:drawing>
             </w:r>
           </w:p>
           <w:p>

</xml_diff>